<commit_message>
Updated docu, added author comments
</commit_message>
<xml_diff>
--- a/DOCS/2018_MC_SPILL_Report.docx
+++ b/DOCS/2018_MC_SPILL_Report.docx
@@ -1,6 +1,6 @@
 
 <file path=word/document.xml><?xml version="1.0" encoding="utf-8"?>
-<w:document xmlns:wpc="http://schemas.microsoft.com/office/word/2010/wordprocessingCanvas" xmlns:mc="http://schemas.openxmlformats.org/markup-compatibility/2006" xmlns:o="urn:schemas-microsoft-com:office:office" xmlns:r="http://schemas.openxmlformats.org/officeDocument/2006/relationships" xmlns:m="http://schemas.openxmlformats.org/officeDocument/2006/math" xmlns:v="urn:schemas-microsoft-com:vml" xmlns:wp14="http://schemas.microsoft.com/office/word/2010/wordprocessingDrawing" xmlns:wp="http://schemas.openxmlformats.org/drawingml/2006/wordprocessingDrawing" xmlns:w10="urn:schemas-microsoft-com:office:word" xmlns:w="http://schemas.openxmlformats.org/wordprocessingml/2006/main" xmlns:w14="http://schemas.microsoft.com/office/word/2010/wordml" xmlns:w15="http://schemas.microsoft.com/office/word/2012/wordml" xmlns:wpg="http://schemas.microsoft.com/office/word/2010/wordprocessingGroup" xmlns:wpi="http://schemas.microsoft.com/office/word/2010/wordprocessingInk" xmlns:wne="http://schemas.microsoft.com/office/word/2006/wordml" xmlns:wps="http://schemas.microsoft.com/office/word/2010/wordprocessingShape" mc:Ignorable="w14 w15 wp14">
+<w:document xmlns:wpc="http://schemas.microsoft.com/office/word/2010/wordprocessingCanvas" xmlns:cx="http://schemas.microsoft.com/office/drawing/2014/chartex" xmlns:cx1="http://schemas.microsoft.com/office/drawing/2015/9/8/chartex" xmlns:cx2="http://schemas.microsoft.com/office/drawing/2015/10/21/chartex" xmlns:cx3="http://schemas.microsoft.com/office/drawing/2016/5/9/chartex" xmlns:cx4="http://schemas.microsoft.com/office/drawing/2016/5/10/chartex" xmlns:cx5="http://schemas.microsoft.com/office/drawing/2016/5/11/chartex" xmlns:cx6="http://schemas.microsoft.com/office/drawing/2016/5/12/chartex" xmlns:cx7="http://schemas.microsoft.com/office/drawing/2016/5/13/chartex" xmlns:cx8="http://schemas.microsoft.com/office/drawing/2016/5/14/chartex" xmlns:mc="http://schemas.openxmlformats.org/markup-compatibility/2006" xmlns:aink="http://schemas.microsoft.com/office/drawing/2016/ink" xmlns:am3d="http://schemas.microsoft.com/office/drawing/2017/model3d" xmlns:o="urn:schemas-microsoft-com:office:office" xmlns:r="http://schemas.openxmlformats.org/officeDocument/2006/relationships" xmlns:m="http://schemas.openxmlformats.org/officeDocument/2006/math" xmlns:v="urn:schemas-microsoft-com:vml" xmlns:wp14="http://schemas.microsoft.com/office/word/2010/wordprocessingDrawing" xmlns:wp="http://schemas.openxmlformats.org/drawingml/2006/wordprocessingDrawing" xmlns:w10="urn:schemas-microsoft-com:office:word" xmlns:w="http://schemas.openxmlformats.org/wordprocessingml/2006/main" xmlns:w14="http://schemas.microsoft.com/office/word/2010/wordml" xmlns:w15="http://schemas.microsoft.com/office/word/2012/wordml" xmlns:w16cid="http://schemas.microsoft.com/office/word/2016/wordml/cid" xmlns:w16se="http://schemas.microsoft.com/office/word/2015/wordml/symex" xmlns:wpg="http://schemas.microsoft.com/office/word/2010/wordprocessingGroup" xmlns:wpi="http://schemas.microsoft.com/office/word/2010/wordprocessingInk" xmlns:wne="http://schemas.microsoft.com/office/word/2006/wordml" xmlns:wps="http://schemas.microsoft.com/office/word/2010/wordprocessingShape" mc:Ignorable="w14 w15 w16se w16cid wp14">
   <w:body>
     <w:p>
       <w:pPr>
@@ -126,8 +126,14 @@
     <w:p>
       <w:pPr>
         <w:pStyle w:val="Titel"/>
-      </w:pPr>
-      <w:r>
+        <w:rPr>
+          <w:lang w:val="en-AU"/>
+        </w:rPr>
+      </w:pPr>
+      <w:r>
+        <w:rPr>
+          <w:lang w:val="en-AU"/>
+        </w:rPr>
         <w:t>Spill – Split the Bill</w:t>
       </w:r>
     </w:p>
@@ -135,14 +141,23 @@
       <w:pPr>
         <w:spacing w:after="0"/>
         <w:jc w:val="center"/>
+        <w:rPr>
+          <w:lang w:val="en-AU"/>
+        </w:rPr>
       </w:pPr>
     </w:p>
     <w:p>
       <w:pPr>
         <w:spacing w:after="0"/>
         <w:jc w:val="center"/>
-      </w:pPr>
-      <w:r>
+        <w:rPr>
+          <w:lang w:val="en-AU"/>
+        </w:rPr>
+      </w:pPr>
+      <w:r>
+        <w:rPr>
+          <w:lang w:val="en-AU"/>
+        </w:rPr>
         <w:t>Sonja Czernotzky</w:t>
       </w:r>
     </w:p>
@@ -153,6 +168,7 @@
         <w:rPr>
           <w:sz w:val="16"/>
           <w:szCs w:val="16"/>
+          <w:lang w:val="en-AU"/>
         </w:rPr>
       </w:pPr>
       <w:hyperlink r:id="rId8" w:history="1">
@@ -161,6 +177,7 @@
             <w:rStyle w:val="Hyperlink"/>
             <w:sz w:val="16"/>
             <w:szCs w:val="16"/>
+            <w:lang w:val="en-AU"/>
           </w:rPr>
           <w:t>Sonja.czernotzky@student.reutlingen-university.de</w:t>
         </w:r>
@@ -169,6 +186,7 @@
         <w:rPr>
           <w:sz w:val="16"/>
           <w:szCs w:val="16"/>
+          <w:lang w:val="en-AU"/>
         </w:rPr>
         <w:t xml:space="preserve"> </w:t>
       </w:r>
@@ -177,8 +195,14 @@
       <w:pPr>
         <w:spacing w:after="0"/>
         <w:jc w:val="center"/>
-      </w:pPr>
-      <w:r>
+        <w:rPr>
+          <w:lang w:val="en-AU"/>
+        </w:rPr>
+      </w:pPr>
+      <w:r>
+        <w:rPr>
+          <w:lang w:val="en-AU"/>
+        </w:rPr>
         <w:t>Hanna Schulze</w:t>
       </w:r>
     </w:p>
@@ -189,6 +213,7 @@
         <w:rPr>
           <w:sz w:val="16"/>
           <w:szCs w:val="16"/>
+          <w:lang w:val="en-AU"/>
         </w:rPr>
       </w:pPr>
       <w:hyperlink r:id="rId9" w:history="1">
@@ -197,6 +222,7 @@
             <w:rStyle w:val="Hyperlink"/>
             <w:sz w:val="16"/>
             <w:szCs w:val="16"/>
+            <w:lang w:val="en-AU"/>
           </w:rPr>
           <w:t>Hanna_Frederike.Schulze@student.reutlingen-university.de</w:t>
         </w:r>
@@ -205,6 +231,7 @@
         <w:rPr>
           <w:sz w:val="16"/>
           <w:szCs w:val="16"/>
+          <w:lang w:val="en-AU"/>
         </w:rPr>
         <w:t xml:space="preserve"> </w:t>
       </w:r>
@@ -245,8 +272,14 @@
       <w:pPr>
         <w:spacing w:after="0"/>
         <w:jc w:val="center"/>
-      </w:pPr>
-      <w:r>
+        <w:rPr>
+          <w:lang w:val="en-AU"/>
+        </w:rPr>
+      </w:pPr>
+      <w:r>
+        <w:rPr>
+          <w:lang w:val="en-AU"/>
+        </w:rPr>
         <w:t>Oliver Wagner</w:t>
       </w:r>
     </w:p>
@@ -257,6 +290,7 @@
         <w:rPr>
           <w:sz w:val="16"/>
           <w:szCs w:val="16"/>
+          <w:lang w:val="en-AU"/>
         </w:rPr>
       </w:pPr>
       <w:hyperlink r:id="rId11" w:history="1">
@@ -265,6 +299,7 @@
             <w:rStyle w:val="Hyperlink"/>
             <w:sz w:val="16"/>
             <w:szCs w:val="16"/>
+            <w:lang w:val="en-AU"/>
           </w:rPr>
           <w:t>Oliver.Wagner@student.reutlingen-university.de</w:t>
         </w:r>
@@ -273,6 +308,7 @@
         <w:rPr>
           <w:sz w:val="16"/>
           <w:szCs w:val="16"/>
+          <w:lang w:val="en-AU"/>
         </w:rPr>
         <w:t xml:space="preserve"> </w:t>
       </w:r>
@@ -281,8 +317,14 @@
       <w:pPr>
         <w:spacing w:after="0"/>
         <w:jc w:val="center"/>
-      </w:pPr>
-      <w:r>
+        <w:rPr>
+          <w:lang w:val="en-AU"/>
+        </w:rPr>
+      </w:pPr>
+      <w:r>
+        <w:rPr>
+          <w:lang w:val="en-AU"/>
+        </w:rPr>
         <w:t>Tim Herold</w:t>
       </w:r>
     </w:p>
@@ -293,6 +335,7 @@
         <w:rPr>
           <w:sz w:val="16"/>
           <w:szCs w:val="16"/>
+          <w:lang w:val="en-AU"/>
         </w:rPr>
       </w:pPr>
       <w:hyperlink r:id="rId12" w:history="1">
@@ -301,6 +344,7 @@
             <w:rStyle w:val="Hyperlink"/>
             <w:sz w:val="16"/>
             <w:szCs w:val="16"/>
+            <w:lang w:val="en-AU"/>
           </w:rPr>
           <w:t>Tim.Herold@student.reutlingen-university.de</w:t>
         </w:r>
@@ -309,6 +353,7 @@
         <w:rPr>
           <w:sz w:val="16"/>
           <w:szCs w:val="16"/>
+          <w:lang w:val="en-AU"/>
         </w:rPr>
         <w:t xml:space="preserve"> </w:t>
       </w:r>
@@ -323,8 +368,13 @@
         </w:rPr>
       </w:pPr>
       <w:r>
-        <w:t>Arjun Grewal</w:t>
-      </w:r>
+        <w:t xml:space="preserve">Arjun </w:t>
+      </w:r>
+      <w:proofErr w:type="spellStart"/>
+      <w:r>
+        <w:t>Grewal</w:t>
+      </w:r>
+      <w:proofErr w:type="spellEnd"/>
     </w:p>
     <w:p>
       <w:pPr>
@@ -359,8 +409,13 @@
         <w:jc w:val="center"/>
       </w:pPr>
       <w:r>
-        <w:t>Kenneth Alegria</w:t>
-      </w:r>
+        <w:t xml:space="preserve">Kenneth </w:t>
+      </w:r>
+      <w:proofErr w:type="spellStart"/>
+      <w:r>
+        <w:t>Alegria</w:t>
+      </w:r>
+      <w:proofErr w:type="spellEnd"/>
     </w:p>
     <w:p>
       <w:pPr>
@@ -500,29 +555,102 @@
         <w:rPr>
           <w:lang w:val="en-US"/>
         </w:rPr>
-        <w:t xml:space="preserve">SPILL (SPlit the bILL) </w:t>
-      </w:r>
+        <w:t>SPILL (</w:t>
+      </w:r>
+      <w:proofErr w:type="spellStart"/>
       <w:r>
         <w:rPr>
           <w:lang w:val="en-US"/>
         </w:rPr>
-        <w:t>is an app for people who love to travel in g</w:t>
-      </w:r>
+        <w:t>SPlit</w:t>
+      </w:r>
+      <w:proofErr w:type="spellEnd"/>
       <w:r>
         <w:rPr>
           <w:lang w:val="en-US"/>
         </w:rPr>
+        <w:t xml:space="preserve"> the </w:t>
+      </w:r>
+      <w:proofErr w:type="spellStart"/>
+      <w:r>
+        <w:rPr>
+          <w:lang w:val="en-US"/>
+        </w:rPr>
+        <w:t>bILL</w:t>
+      </w:r>
+      <w:proofErr w:type="spellEnd"/>
+      <w:r>
+        <w:rPr>
+          <w:lang w:val="en-US"/>
+        </w:rPr>
+        <w:t xml:space="preserve">) </w:t>
+      </w:r>
+      <w:r>
+        <w:rPr>
+          <w:lang w:val="en-US"/>
+        </w:rPr>
+        <w:t>is an app for people who love to travel</w:t>
+      </w:r>
+      <w:r>
+        <w:rPr>
+          <w:lang w:val="en-US"/>
+        </w:rPr>
+        <w:t>, doing activities, or just go out at the evening</w:t>
+      </w:r>
+      <w:r>
+        <w:rPr>
+          <w:lang w:val="en-US"/>
+        </w:rPr>
+        <w:t xml:space="preserve"> in g</w:t>
+      </w:r>
+      <w:r>
+        <w:rPr>
+          <w:lang w:val="en-US"/>
+        </w:rPr>
         <w:t xml:space="preserve">roups and may have had difficulties in </w:t>
       </w:r>
       <w:r>
         <w:rPr>
           <w:lang w:val="en-US"/>
         </w:rPr>
-        <w:t xml:space="preserve">splitting bills along their journey. Spill will help those people and nobody has to calculate who owes somebody money and how much. In this Report, we’ll show you our goals for the app and the requirements to it. We will include mockups and decisions about our design and how it finally got there. In addition, there are activity and sequence diagrams for understanding how the app works.  </w:t>
+        <w:t>splitting bills along their journey. S</w:t>
+      </w:r>
+      <w:r>
+        <w:rPr>
+          <w:lang w:val="en-US"/>
+        </w:rPr>
+        <w:t>PILL</w:t>
+      </w:r>
+      <w:r>
+        <w:rPr>
+          <w:lang w:val="en-US"/>
+        </w:rPr>
+        <w:t xml:space="preserve"> will help those </w:t>
+      </w:r>
+      <w:proofErr w:type="gramStart"/>
+      <w:r>
+        <w:rPr>
+          <w:lang w:val="en-US"/>
+        </w:rPr>
+        <w:t>people</w:t>
+      </w:r>
+      <w:proofErr w:type="gramEnd"/>
+      <w:r>
+        <w:rPr>
+          <w:lang w:val="en-US"/>
+        </w:rPr>
+        <w:t xml:space="preserve"> and nobody has to calculate who owes somebody money and how much. In this Report, we’ll show you our goals for the app and the requirements to it. We will include mockups and decisions about our design and how it finally got there. In addition, there are activity and sequence diagrams for understanding how the app works.  </w:t>
       </w:r>
     </w:p>
     <w:sdt>
       <w:sdtPr>
+        <w:rPr>
+          <w:rFonts w:ascii="Arial" w:eastAsiaTheme="minorHAnsi" w:hAnsi="Arial" w:cs="Times New Roman"/>
+          <w:color w:val="auto"/>
+          <w:sz w:val="24"/>
+          <w:szCs w:val="20"/>
+          <w:lang w:eastAsia="en-US" w:bidi="ar-SA"/>
+        </w:rPr>
         <w:id w:val="-1271862146"/>
         <w:docPartObj>
           <w:docPartGallery w:val="Table of Contents"/>
@@ -531,13 +659,8 @@
       </w:sdtPr>
       <w:sdtEndPr>
         <w:rPr>
-          <w:rFonts w:ascii="Arial" w:eastAsiaTheme="minorHAnsi" w:hAnsi="Arial" w:cs="Times New Roman"/>
           <w:b/>
           <w:bCs/>
-          <w:color w:val="auto"/>
-          <w:sz w:val="24"/>
-          <w:szCs w:val="20"/>
-          <w:lang w:eastAsia="en-US" w:bidi="ar-SA"/>
         </w:rPr>
       </w:sdtEndPr>
       <w:sdtContent>
@@ -558,8 +681,39 @@
               <w:bCs/>
               <w:color w:val="000000" w:themeColor="text1"/>
             </w:rPr>
-            <w:t>Table of contents</w:t>
+            <w:t xml:space="preserve">Table </w:t>
           </w:r>
+          <w:proofErr w:type="spellStart"/>
+          <w:r>
+            <w:rPr>
+              <w:rFonts w:asciiTheme="minorHAnsi" w:hAnsiTheme="minorHAnsi" w:cstheme="minorHAnsi"/>
+              <w:b/>
+              <w:bCs/>
+              <w:color w:val="000000" w:themeColor="text1"/>
+            </w:rPr>
+            <w:t>of</w:t>
+          </w:r>
+          <w:proofErr w:type="spellEnd"/>
+          <w:r>
+            <w:rPr>
+              <w:rFonts w:asciiTheme="minorHAnsi" w:hAnsiTheme="minorHAnsi" w:cstheme="minorHAnsi"/>
+              <w:b/>
+              <w:bCs/>
+              <w:color w:val="000000" w:themeColor="text1"/>
+            </w:rPr>
+            <w:t xml:space="preserve"> </w:t>
+          </w:r>
+          <w:proofErr w:type="spellStart"/>
+          <w:r>
+            <w:rPr>
+              <w:rFonts w:asciiTheme="minorHAnsi" w:hAnsiTheme="minorHAnsi" w:cstheme="minorHAnsi"/>
+              <w:b/>
+              <w:bCs/>
+              <w:color w:val="000000" w:themeColor="text1"/>
+            </w:rPr>
+            <w:t>contents</w:t>
+          </w:r>
+          <w:proofErr w:type="spellEnd"/>
         </w:p>
         <w:p>
           <w:pPr>
@@ -572,8 +726,7 @@
               <w:rFonts w:eastAsiaTheme="minorEastAsia" w:cstheme="minorBidi"/>
               <w:b w:val="0"/>
               <w:noProof/>
-              <w:szCs w:val="28"/>
-              <w:lang w:eastAsia="zh-CN" w:bidi="th-TH"/>
+              <w:lang w:eastAsia="de-DE"/>
             </w:rPr>
           </w:pPr>
           <w:r>
@@ -594,7 +747,7 @@
             </w:rPr>
             <w:fldChar w:fldCharType="separate"/>
           </w:r>
-          <w:hyperlink w:anchor="_Toc530991938" w:history="1">
+          <w:hyperlink w:anchor="_Toc535235948" w:history="1">
             <w:r>
               <w:rPr>
                 <w:rStyle w:val="Hyperlink"/>
@@ -608,8 +761,7 @@
                 <w:rFonts w:eastAsiaTheme="minorEastAsia" w:cstheme="minorBidi"/>
                 <w:b w:val="0"/>
                 <w:noProof/>
-                <w:szCs w:val="28"/>
-                <w:lang w:eastAsia="zh-CN" w:bidi="th-TH"/>
+                <w:lang w:eastAsia="de-DE"/>
               </w:rPr>
               <w:tab/>
             </w:r>
@@ -640,7 +792,7 @@
                 <w:noProof/>
                 <w:webHidden/>
               </w:rPr>
-              <w:instrText xml:space="preserve"> PAGEREF _Toc530991938 \h </w:instrText>
+              <w:instrText xml:space="preserve"> PAGEREF _Toc535235948 \h </w:instrText>
             </w:r>
             <w:r>
               <w:rPr>
@@ -682,11 +834,10 @@
               <w:rFonts w:eastAsiaTheme="minorEastAsia" w:cstheme="minorBidi"/>
               <w:b w:val="0"/>
               <w:noProof/>
-              <w:szCs w:val="28"/>
-              <w:lang w:eastAsia="zh-CN" w:bidi="th-TH"/>
+              <w:lang w:eastAsia="de-DE"/>
             </w:rPr>
           </w:pPr>
-          <w:hyperlink w:anchor="_Toc530991939" w:history="1">
+          <w:hyperlink w:anchor="_Toc535235949" w:history="1">
             <w:r>
               <w:rPr>
                 <w:rStyle w:val="Hyperlink"/>
@@ -700,8 +851,7 @@
                 <w:rFonts w:eastAsiaTheme="minorEastAsia" w:cstheme="minorBidi"/>
                 <w:b w:val="0"/>
                 <w:noProof/>
-                <w:szCs w:val="28"/>
-                <w:lang w:eastAsia="zh-CN" w:bidi="th-TH"/>
+                <w:lang w:eastAsia="de-DE"/>
               </w:rPr>
               <w:tab/>
             </w:r>
@@ -732,7 +882,7 @@
                 <w:noProof/>
                 <w:webHidden/>
               </w:rPr>
-              <w:instrText xml:space="preserve"> PAGEREF _Toc530991939 \h </w:instrText>
+              <w:instrText xml:space="preserve"> PAGEREF _Toc535235949 \h </w:instrText>
             </w:r>
             <w:r>
               <w:rPr>
@@ -774,11 +924,10 @@
               <w:rFonts w:eastAsiaTheme="minorEastAsia" w:cstheme="minorBidi"/>
               <w:b w:val="0"/>
               <w:noProof/>
-              <w:szCs w:val="28"/>
-              <w:lang w:eastAsia="zh-CN" w:bidi="th-TH"/>
+              <w:lang w:eastAsia="de-DE"/>
             </w:rPr>
           </w:pPr>
-          <w:hyperlink w:anchor="_Toc530991940" w:history="1">
+          <w:hyperlink w:anchor="_Toc535235950" w:history="1">
             <w:r>
               <w:rPr>
                 <w:rStyle w:val="Hyperlink"/>
@@ -792,8 +941,7 @@
                 <w:rFonts w:eastAsiaTheme="minorEastAsia" w:cstheme="minorBidi"/>
                 <w:b w:val="0"/>
                 <w:noProof/>
-                <w:szCs w:val="28"/>
-                <w:lang w:eastAsia="zh-CN" w:bidi="th-TH"/>
+                <w:lang w:eastAsia="de-DE"/>
               </w:rPr>
               <w:tab/>
             </w:r>
@@ -803,7 +951,7 @@
                 <w:noProof/>
                 <w:lang w:val="en-GB"/>
               </w:rPr>
-              <w:t>List of Acronyms</w:t>
+              <w:t>Mockups</w:t>
             </w:r>
             <w:r>
               <w:rPr>
@@ -824,7 +972,7 @@
                 <w:noProof/>
                 <w:webHidden/>
               </w:rPr>
-              <w:instrText xml:space="preserve"> PAGEREF _Toc530991940 \h </w:instrText>
+              <w:instrText xml:space="preserve"> PAGEREF _Toc535235950 \h </w:instrText>
             </w:r>
             <w:r>
               <w:rPr>
@@ -866,11 +1014,10 @@
               <w:rFonts w:eastAsiaTheme="minorEastAsia" w:cstheme="minorBidi"/>
               <w:b w:val="0"/>
               <w:noProof/>
-              <w:szCs w:val="28"/>
-              <w:lang w:eastAsia="zh-CN" w:bidi="th-TH"/>
+              <w:lang w:eastAsia="de-DE"/>
             </w:rPr>
           </w:pPr>
-          <w:hyperlink w:anchor="_Toc530991941" w:history="1">
+          <w:hyperlink w:anchor="_Toc535235951" w:history="1">
             <w:r>
               <w:rPr>
                 <w:rStyle w:val="Hyperlink"/>
@@ -884,8 +1031,7 @@
                 <w:rFonts w:eastAsiaTheme="minorEastAsia" w:cstheme="minorBidi"/>
                 <w:b w:val="0"/>
                 <w:noProof/>
-                <w:szCs w:val="28"/>
-                <w:lang w:eastAsia="zh-CN" w:bidi="th-TH"/>
+                <w:lang w:eastAsia="de-DE"/>
               </w:rPr>
               <w:tab/>
             </w:r>
@@ -895,7 +1041,7 @@
                 <w:noProof/>
                 <w:lang w:val="en-GB"/>
               </w:rPr>
-              <w:t>Literature</w:t>
+              <w:t>Design</w:t>
             </w:r>
             <w:r>
               <w:rPr>
@@ -916,7 +1062,7 @@
                 <w:noProof/>
                 <w:webHidden/>
               </w:rPr>
-              <w:instrText xml:space="preserve"> PAGEREF _Toc530991941 \h </w:instrText>
+              <w:instrText xml:space="preserve"> PAGEREF _Toc535235951 \h </w:instrText>
             </w:r>
             <w:r>
               <w:rPr>
@@ -936,7 +1082,97 @@
                 <w:noProof/>
                 <w:webHidden/>
               </w:rPr>
-              <w:t>2</w:t>
+              <w:t>4</w:t>
+            </w:r>
+            <w:r>
+              <w:rPr>
+                <w:noProof/>
+                <w:webHidden/>
+              </w:rPr>
+              <w:fldChar w:fldCharType="end"/>
+            </w:r>
+          </w:hyperlink>
+        </w:p>
+        <w:p>
+          <w:pPr>
+            <w:pStyle w:val="Verzeichnis2"/>
+            <w:tabs>
+              <w:tab w:val="left" w:pos="960"/>
+              <w:tab w:val="right" w:leader="dot" w:pos="7927"/>
+            </w:tabs>
+            <w:rPr>
+              <w:rFonts w:eastAsiaTheme="minorEastAsia" w:cstheme="minorBidi"/>
+              <w:i w:val="0"/>
+              <w:noProof/>
+              <w:lang w:eastAsia="de-DE"/>
+            </w:rPr>
+          </w:pPr>
+          <w:hyperlink w:anchor="_Toc535235952" w:history="1">
+            <w:r>
+              <w:rPr>
+                <w:rStyle w:val="Hyperlink"/>
+                <w:noProof/>
+                <w:lang w:val="en-GB"/>
+              </w:rPr>
+              <w:t>4.1</w:t>
+            </w:r>
+            <w:r>
+              <w:rPr>
+                <w:rFonts w:eastAsiaTheme="minorEastAsia" w:cstheme="minorBidi"/>
+                <w:i w:val="0"/>
+                <w:noProof/>
+                <w:lang w:eastAsia="de-DE"/>
+              </w:rPr>
+              <w:tab/>
+            </w:r>
+            <w:r>
+              <w:rPr>
+                <w:rStyle w:val="Hyperlink"/>
+                <w:noProof/>
+                <w:lang w:val="en-GB"/>
+              </w:rPr>
+              <w:t>Variances to the Mockups</w:t>
+            </w:r>
+            <w:r>
+              <w:rPr>
+                <w:noProof/>
+                <w:webHidden/>
+              </w:rPr>
+              <w:tab/>
+            </w:r>
+            <w:r>
+              <w:rPr>
+                <w:noProof/>
+                <w:webHidden/>
+              </w:rPr>
+              <w:fldChar w:fldCharType="begin"/>
+            </w:r>
+            <w:r>
+              <w:rPr>
+                <w:noProof/>
+                <w:webHidden/>
+              </w:rPr>
+              <w:instrText xml:space="preserve"> PAGEREF _Toc535235952 \h </w:instrText>
+            </w:r>
+            <w:r>
+              <w:rPr>
+                <w:noProof/>
+                <w:webHidden/>
+              </w:rPr>
+            </w:r>
+            <w:r>
+              <w:rPr>
+                <w:noProof/>
+                <w:webHidden/>
+              </w:rPr>
+              <w:fldChar w:fldCharType="separate"/>
+            </w:r>
+            <w:r>
+              <w:rPr>
+                <w:noProof/>
+                <w:webHidden/>
+              </w:rPr>
+              <w:t>5</w:t>
             </w:r>
             <w:r>
               <w:rPr>
@@ -958,11 +1194,10 @@
               <w:rFonts w:eastAsiaTheme="minorEastAsia" w:cstheme="minorBidi"/>
               <w:b w:val="0"/>
               <w:noProof/>
-              <w:szCs w:val="28"/>
-              <w:lang w:eastAsia="zh-CN" w:bidi="th-TH"/>
+              <w:lang w:eastAsia="de-DE"/>
             </w:rPr>
           </w:pPr>
-          <w:hyperlink w:anchor="_Toc530991942" w:history="1">
+          <w:hyperlink w:anchor="_Toc535235953" w:history="1">
             <w:r>
               <w:rPr>
                 <w:rStyle w:val="Hyperlink"/>
@@ -976,8 +1211,7 @@
                 <w:rFonts w:eastAsiaTheme="minorEastAsia" w:cstheme="minorBidi"/>
                 <w:b w:val="0"/>
                 <w:noProof/>
-                <w:szCs w:val="28"/>
-                <w:lang w:eastAsia="zh-CN" w:bidi="th-TH"/>
+                <w:lang w:eastAsia="de-DE"/>
               </w:rPr>
               <w:tab/>
             </w:r>
@@ -987,6 +1221,186 @@
                 <w:noProof/>
                 <w:lang w:val="en-GB"/>
               </w:rPr>
+              <w:t>Database</w:t>
+            </w:r>
+            <w:r>
+              <w:rPr>
+                <w:noProof/>
+                <w:webHidden/>
+              </w:rPr>
+              <w:tab/>
+            </w:r>
+            <w:r>
+              <w:rPr>
+                <w:noProof/>
+                <w:webHidden/>
+              </w:rPr>
+              <w:fldChar w:fldCharType="begin"/>
+            </w:r>
+            <w:r>
+              <w:rPr>
+                <w:noProof/>
+                <w:webHidden/>
+              </w:rPr>
+              <w:instrText xml:space="preserve"> PAGEREF _Toc535235953 \h </w:instrText>
+            </w:r>
+            <w:r>
+              <w:rPr>
+                <w:noProof/>
+                <w:webHidden/>
+              </w:rPr>
+            </w:r>
+            <w:r>
+              <w:rPr>
+                <w:noProof/>
+                <w:webHidden/>
+              </w:rPr>
+              <w:fldChar w:fldCharType="separate"/>
+            </w:r>
+            <w:r>
+              <w:rPr>
+                <w:noProof/>
+                <w:webHidden/>
+              </w:rPr>
+              <w:t>5</w:t>
+            </w:r>
+            <w:r>
+              <w:rPr>
+                <w:noProof/>
+                <w:webHidden/>
+              </w:rPr>
+              <w:fldChar w:fldCharType="end"/>
+            </w:r>
+          </w:hyperlink>
+        </w:p>
+        <w:p>
+          <w:pPr>
+            <w:pStyle w:val="Verzeichnis1"/>
+            <w:tabs>
+              <w:tab w:val="left" w:pos="480"/>
+              <w:tab w:val="right" w:leader="dot" w:pos="7927"/>
+            </w:tabs>
+            <w:rPr>
+              <w:rFonts w:eastAsiaTheme="minorEastAsia" w:cstheme="minorBidi"/>
+              <w:b w:val="0"/>
+              <w:noProof/>
+              <w:lang w:eastAsia="de-DE"/>
+            </w:rPr>
+          </w:pPr>
+          <w:hyperlink w:anchor="_Toc535235954" w:history="1">
+            <w:r>
+              <w:rPr>
+                <w:rStyle w:val="Hyperlink"/>
+                <w:noProof/>
+                <w:lang w:val="en-GB"/>
+              </w:rPr>
+              <w:t>6</w:t>
+            </w:r>
+            <w:r>
+              <w:rPr>
+                <w:rFonts w:eastAsiaTheme="minorEastAsia" w:cstheme="minorBidi"/>
+                <w:b w:val="0"/>
+                <w:noProof/>
+                <w:lang w:eastAsia="de-DE"/>
+              </w:rPr>
+              <w:tab/>
+            </w:r>
+            <w:r>
+              <w:rPr>
+                <w:rStyle w:val="Hyperlink"/>
+                <w:noProof/>
+                <w:lang w:val="en-GB"/>
+              </w:rPr>
+              <w:t>API</w:t>
+            </w:r>
+            <w:r>
+              <w:rPr>
+                <w:noProof/>
+                <w:webHidden/>
+              </w:rPr>
+              <w:tab/>
+            </w:r>
+            <w:r>
+              <w:rPr>
+                <w:noProof/>
+                <w:webHidden/>
+              </w:rPr>
+              <w:fldChar w:fldCharType="begin"/>
+            </w:r>
+            <w:r>
+              <w:rPr>
+                <w:noProof/>
+                <w:webHidden/>
+              </w:rPr>
+              <w:instrText xml:space="preserve"> PAGEREF _Toc535235954 \h </w:instrText>
+            </w:r>
+            <w:r>
+              <w:rPr>
+                <w:noProof/>
+                <w:webHidden/>
+              </w:rPr>
+            </w:r>
+            <w:r>
+              <w:rPr>
+                <w:noProof/>
+                <w:webHidden/>
+              </w:rPr>
+              <w:fldChar w:fldCharType="separate"/>
+            </w:r>
+            <w:r>
+              <w:rPr>
+                <w:noProof/>
+                <w:webHidden/>
+              </w:rPr>
+              <w:t>5</w:t>
+            </w:r>
+            <w:r>
+              <w:rPr>
+                <w:noProof/>
+                <w:webHidden/>
+              </w:rPr>
+              <w:fldChar w:fldCharType="end"/>
+            </w:r>
+          </w:hyperlink>
+        </w:p>
+        <w:p>
+          <w:pPr>
+            <w:pStyle w:val="Verzeichnis1"/>
+            <w:tabs>
+              <w:tab w:val="left" w:pos="480"/>
+              <w:tab w:val="right" w:leader="dot" w:pos="7927"/>
+            </w:tabs>
+            <w:rPr>
+              <w:rFonts w:eastAsiaTheme="minorEastAsia" w:cstheme="minorBidi"/>
+              <w:b w:val="0"/>
+              <w:noProof/>
+              <w:lang w:eastAsia="de-DE"/>
+            </w:rPr>
+          </w:pPr>
+          <w:hyperlink w:anchor="_Toc535235955" w:history="1">
+            <w:r>
+              <w:rPr>
+                <w:rStyle w:val="Hyperlink"/>
+                <w:noProof/>
+                <w:lang w:val="en-GB"/>
+              </w:rPr>
+              <w:t>7</w:t>
+            </w:r>
+            <w:r>
+              <w:rPr>
+                <w:rFonts w:eastAsiaTheme="minorEastAsia" w:cstheme="minorBidi"/>
+                <w:b w:val="0"/>
+                <w:noProof/>
+                <w:lang w:eastAsia="de-DE"/>
+              </w:rPr>
+              <w:tab/>
+            </w:r>
+            <w:r>
+              <w:rPr>
+                <w:rStyle w:val="Hyperlink"/>
+                <w:noProof/>
+                <w:lang w:val="en-GB"/>
+              </w:rPr>
               <w:t>Declaration on oath</w:t>
             </w:r>
             <w:r>
@@ -1008,7 +1422,7 @@
                 <w:noProof/>
                 <w:webHidden/>
               </w:rPr>
-              <w:instrText xml:space="preserve"> PAGEREF _Toc530991942 \h </w:instrText>
+              <w:instrText xml:space="preserve"> PAGEREF _Toc535235955 \h </w:instrText>
             </w:r>
             <w:r>
               <w:rPr>
@@ -1028,7 +1442,7 @@
                 <w:noProof/>
                 <w:webHidden/>
               </w:rPr>
-              <w:t>3</w:t>
+              <w:t>6</w:t>
             </w:r>
             <w:r>
               <w:rPr>
@@ -1092,8 +1506,6 @@
         </w:rPr>
         <w:br w:type="page"/>
       </w:r>
-      <w:bookmarkStart w:id="0" w:name="_GoBack"/>
-      <w:bookmarkEnd w:id="0"/>
     </w:p>
     <w:p>
       <w:pPr>
@@ -1102,9 +1514,9 @@
           <w:lang w:val="en-GB"/>
         </w:rPr>
       </w:pPr>
+      <w:bookmarkStart w:id="0" w:name="_Toc278794866"/>
       <w:bookmarkStart w:id="1" w:name="_Toc387677974"/>
-      <w:bookmarkStart w:id="2" w:name="_Toc278794866"/>
-      <w:bookmarkStart w:id="3" w:name="_Toc530991938"/>
+      <w:bookmarkStart w:id="2" w:name="_Toc535235948"/>
       <w:r>
         <w:rPr>
           <w:lang w:val="en-GB"/>
@@ -1112,77 +1524,615 @@
         <w:lastRenderedPageBreak/>
         <w:t>I</w:t>
       </w:r>
+      <w:bookmarkEnd w:id="0"/>
+      <w:r>
+        <w:rPr>
+          <w:lang w:val="en-GB"/>
+        </w:rPr>
+        <w:t>dea</w:t>
+      </w:r>
       <w:bookmarkEnd w:id="2"/>
-      <w:r>
-        <w:rPr>
-          <w:lang w:val="en-GB"/>
-        </w:rPr>
-        <w:t>dea</w:t>
+    </w:p>
+    <w:bookmarkEnd w:id="1"/>
+    <w:p>
+      <w:pPr>
+        <w:rPr>
+          <w:lang w:val="en-GB"/>
+        </w:rPr>
+      </w:pPr>
+      <w:r>
+        <w:rPr>
+          <w:lang w:val="en-US"/>
+        </w:rPr>
+        <w:t xml:space="preserve">Our idea is to make it easier for groups to split their Bills when they go traveling or do some activities together. Every Person has to login to the App with a Google-Account. With our App you can create trips for groups. Multiple activities within trips can be created. The App records total costs for whole trips as well as separate costs for each activity for each person. People can be assigned to separate activities individually, so the activities cost will not automatically </w:t>
+      </w:r>
+      <w:proofErr w:type="spellStart"/>
+      <w:r>
+        <w:rPr>
+          <w:lang w:val="en-US"/>
+        </w:rPr>
+        <w:t>splitted</w:t>
+      </w:r>
+      <w:proofErr w:type="spellEnd"/>
+      <w:r>
+        <w:rPr>
+          <w:lang w:val="en-US"/>
+        </w:rPr>
+        <w:t xml:space="preserve"> to everyone in the group rather only by the people who are assigned to the activities. Also, can People take the charge from others (for example there is a couple with in the group and one of them is paying for both). The person who created a trip for a group is the administrator. He’s the only one who can invite or delete people to/from the group. Every user can add his or her individual positions to an activity/trip.</w:t>
+      </w:r>
+      <w:r>
+        <w:rPr>
+          <w:lang w:val="en-GB"/>
+        </w:rPr>
+        <w:t xml:space="preserve"> Motivation</w:t>
+      </w:r>
+    </w:p>
+    <w:p>
+      <w:pPr>
+        <w:pStyle w:val="berschrift1"/>
+        <w:rPr>
+          <w:lang w:val="en-GB"/>
+        </w:rPr>
+      </w:pPr>
+      <w:bookmarkStart w:id="3" w:name="_Toc535235949"/>
+      <w:r>
+        <w:rPr>
+          <w:lang w:val="en-GB"/>
+        </w:rPr>
+        <w:t>Motivation</w:t>
       </w:r>
       <w:bookmarkEnd w:id="3"/>
     </w:p>
-    <w:bookmarkEnd w:id="1"/>
-    <w:p>
-      <w:pPr>
-        <w:rPr>
-          <w:lang w:val="en-GB"/>
-        </w:rPr>
-      </w:pPr>
-      <w:r>
+    <w:p>
+      <w:pPr>
         <w:rPr>
           <w:lang w:val="en-US"/>
         </w:rPr>
-        <w:t>Our idea is to make it easier for groups to split their Bills when they go traveling or do some activities together. Every Person has to login to the App with a Google-Account. With our App you can create trips for groups. Multiple activities within trips can be created. The App records total costs for whole trips as well as separate costs for each activity for each person. People can be assigned to separate activities individually, so the activities cost will not automatically splitted to everyone in the group rather only by the people who are assigned to the activities. Also, can People take the charge from others (for example there is a couple with in the group and one of them is paying for both). The person who created a trip for a group is the administrator. He’s the only one who can invite or delete people to/from the group. Every user can add his or her individual positions to an activity/trip.</w:t>
-      </w:r>
-      <w:r>
-        <w:rPr>
-          <w:lang w:val="en-GB"/>
-        </w:rPr>
-        <w:t xml:space="preserve"> Motivation</w:t>
-      </w:r>
-    </w:p>
-    <w:p>
-      <w:pPr>
-        <w:pStyle w:val="berschrift1"/>
-        <w:rPr>
-          <w:lang w:val="en-GB"/>
-        </w:rPr>
-      </w:pPr>
-      <w:bookmarkStart w:id="4" w:name="_Toc530991939"/>
-      <w:r>
-        <w:rPr>
-          <w:lang w:val="en-GB"/>
-        </w:rPr>
-        <w:t>Motivation</w:t>
+      </w:pPr>
+      <w:bookmarkStart w:id="4" w:name="_Toc387677975"/>
+      <w:bookmarkStart w:id="5" w:name="_Toc387704599"/>
+      <w:bookmarkStart w:id="6" w:name="_Toc278794868"/>
+      <w:r>
+        <w:rPr>
+          <w:lang w:val="en-US"/>
+        </w:rPr>
+        <w:t xml:space="preserve">All of us made the experience to create an Excel sheet or a list after a trip with a group of friends to get an overview of the costs that came up and who </w:t>
+      </w:r>
+      <w:proofErr w:type="gramStart"/>
+      <w:r>
+        <w:rPr>
+          <w:lang w:val="en-US"/>
+        </w:rPr>
+        <w:t>has to</w:t>
+      </w:r>
+      <w:proofErr w:type="gramEnd"/>
+      <w:r>
+        <w:rPr>
+          <w:lang w:val="en-US"/>
+        </w:rPr>
+        <w:t xml:space="preserve"> pay what which person, so everyone payed at the end “the same”. Mostly to create that list you need to look through the bills collected while being on the trip and at the end you don’t even have every bill and have to run after others to get all those bills together. The app will take care of balancing for everybody.</w:t>
       </w:r>
       <w:bookmarkEnd w:id="4"/>
-    </w:p>
-    <w:p>
-      <w:pPr>
-        <w:rPr>
-          <w:lang w:val="en-GB"/>
-        </w:rPr>
-      </w:pPr>
-      <w:bookmarkStart w:id="5" w:name="_Toc387677975"/>
-      <w:bookmarkStart w:id="6" w:name="_Toc387704599"/>
-      <w:bookmarkStart w:id="7" w:name="_Toc278794868"/>
-      <w:r>
-        <w:rPr>
-          <w:lang w:val="en-US"/>
-        </w:rPr>
-        <w:t>All of us made the experience to create an Excel sheet or a list after a trip with a group of friends to get an overview of the costs that came up and who has to pay what which person, so everyone payed at the end “the same”. Mostly to create that list you need to look through the bills collected while being on the trip and at the end you don’t even have every bill and have to run after others to get all those bills together. The app will take care of balancing for everybody.</w:t>
-      </w:r>
       <w:bookmarkEnd w:id="5"/>
       <w:bookmarkEnd w:id="6"/>
+    </w:p>
+    <w:p>
+      <w:pPr>
+        <w:pStyle w:val="berschrift1"/>
+        <w:rPr>
+          <w:lang w:val="en-GB"/>
+        </w:rPr>
+      </w:pPr>
+      <w:bookmarkStart w:id="7" w:name="_Toc535235950"/>
+      <w:r>
+        <w:rPr>
+          <w:noProof/>
+          <w:lang w:val="en-GB"/>
+        </w:rPr>
+        <w:drawing>
+          <wp:anchor distT="0" distB="0" distL="114300" distR="114300" simplePos="0" relativeHeight="251658240" behindDoc="0" locked="0" layoutInCell="1" allowOverlap="1" wp14:anchorId="399C249D" wp14:editId="2E7095BC">
+            <wp:simplePos x="0" y="0"/>
+            <wp:positionH relativeFrom="margin">
+              <wp:posOffset>2662555</wp:posOffset>
+            </wp:positionH>
+            <wp:positionV relativeFrom="paragraph">
+              <wp:posOffset>449580</wp:posOffset>
+            </wp:positionV>
+            <wp:extent cx="2293620" cy="1752600"/>
+            <wp:effectExtent l="0" t="0" r="0" b="0"/>
+            <wp:wrapNone/>
+            <wp:docPr id="2" name="Grafik 2"/>
+            <wp:cNvGraphicFramePr>
+              <a:graphicFrameLocks xmlns:a="http://schemas.openxmlformats.org/drawingml/2006/main" noChangeAspect="1"/>
+            </wp:cNvGraphicFramePr>
+            <a:graphic xmlns:a="http://schemas.openxmlformats.org/drawingml/2006/main">
+              <a:graphicData uri="http://schemas.openxmlformats.org/drawingml/2006/picture">
+                <pic:pic xmlns:pic="http://schemas.openxmlformats.org/drawingml/2006/picture">
+                  <pic:nvPicPr>
+                    <pic:cNvPr id="0" name="Picture 2"/>
+                    <pic:cNvPicPr>
+                      <a:picLocks noChangeAspect="1" noChangeArrowheads="1"/>
+                    </pic:cNvPicPr>
+                  </pic:nvPicPr>
+                  <pic:blipFill rotWithShape="1">
+                    <a:blip r:embed="rId15">
+                      <a:extLst>
+                        <a:ext uri="{28A0092B-C50C-407E-A947-70E740481C1C}">
+                          <a14:useLocalDpi xmlns:a14="http://schemas.microsoft.com/office/drawing/2010/main" val="0"/>
+                        </a:ext>
+                      </a:extLst>
+                    </a:blip>
+                    <a:srcRect r="54463" b="50750"/>
+                    <a:stretch/>
+                  </pic:blipFill>
+                  <pic:spPr bwMode="auto">
+                    <a:xfrm>
+                      <a:off x="0" y="0"/>
+                      <a:ext cx="2293620" cy="1752600"/>
+                    </a:xfrm>
+                    <a:prstGeom prst="rect">
+                      <a:avLst/>
+                    </a:prstGeom>
+                    <a:noFill/>
+                    <a:ln>
+                      <a:noFill/>
+                    </a:ln>
+                    <a:extLst>
+                      <a:ext uri="{53640926-AAD7-44D8-BBD7-CCE9431645EC}">
+                        <a14:shadowObscured xmlns:a14="http://schemas.microsoft.com/office/drawing/2010/main"/>
+                      </a:ext>
+                    </a:extLst>
+                  </pic:spPr>
+                </pic:pic>
+              </a:graphicData>
+            </a:graphic>
+            <wp14:sizeRelH relativeFrom="page">
+              <wp14:pctWidth>0</wp14:pctWidth>
+            </wp14:sizeRelH>
+            <wp14:sizeRelV relativeFrom="page">
+              <wp14:pctHeight>0</wp14:pctHeight>
+            </wp14:sizeRelV>
+          </wp:anchor>
+        </w:drawing>
+      </w:r>
+      <w:r>
+        <w:rPr>
+          <w:noProof/>
+          <w:lang w:val="en-GB"/>
+        </w:rPr>
+        <w:drawing>
+          <wp:anchor distT="0" distB="0" distL="114300" distR="114300" simplePos="0" relativeHeight="251659264" behindDoc="1" locked="0" layoutInCell="1" allowOverlap="1" wp14:anchorId="651D2361" wp14:editId="6116BF4E">
+            <wp:simplePos x="0" y="0"/>
+            <wp:positionH relativeFrom="column">
+              <wp:posOffset>-716280</wp:posOffset>
+            </wp:positionH>
+            <wp:positionV relativeFrom="paragraph">
+              <wp:posOffset>487680</wp:posOffset>
+            </wp:positionV>
+            <wp:extent cx="5036820" cy="3558540"/>
+            <wp:effectExtent l="0" t="0" r="0" b="3810"/>
+            <wp:wrapNone/>
+            <wp:docPr id="1" name="Grafik 1"/>
+            <wp:cNvGraphicFramePr>
+              <a:graphicFrameLocks xmlns:a="http://schemas.openxmlformats.org/drawingml/2006/main" noChangeAspect="1"/>
+            </wp:cNvGraphicFramePr>
+            <a:graphic xmlns:a="http://schemas.openxmlformats.org/drawingml/2006/main">
+              <a:graphicData uri="http://schemas.openxmlformats.org/drawingml/2006/picture">
+                <pic:pic xmlns:pic="http://schemas.openxmlformats.org/drawingml/2006/picture">
+                  <pic:nvPicPr>
+                    <pic:cNvPr id="0" name="Picture 1"/>
+                    <pic:cNvPicPr>
+                      <a:picLocks noChangeAspect="1" noChangeArrowheads="1"/>
+                    </pic:cNvPicPr>
+                  </pic:nvPicPr>
+                  <pic:blipFill>
+                    <a:blip r:embed="rId16">
+                      <a:extLst>
+                        <a:ext uri="{28A0092B-C50C-407E-A947-70E740481C1C}">
+                          <a14:useLocalDpi xmlns:a14="http://schemas.microsoft.com/office/drawing/2010/main" val="0"/>
+                        </a:ext>
+                      </a:extLst>
+                    </a:blip>
+                    <a:srcRect/>
+                    <a:stretch>
+                      <a:fillRect/>
+                    </a:stretch>
+                  </pic:blipFill>
+                  <pic:spPr bwMode="auto">
+                    <a:xfrm>
+                      <a:off x="0" y="0"/>
+                      <a:ext cx="5036820" cy="3558540"/>
+                    </a:xfrm>
+                    <a:prstGeom prst="rect">
+                      <a:avLst/>
+                    </a:prstGeom>
+                    <a:noFill/>
+                    <a:ln>
+                      <a:noFill/>
+                    </a:ln>
+                  </pic:spPr>
+                </pic:pic>
+              </a:graphicData>
+            </a:graphic>
+            <wp14:sizeRelH relativeFrom="page">
+              <wp14:pctWidth>0</wp14:pctWidth>
+            </wp14:sizeRelH>
+            <wp14:sizeRelV relativeFrom="page">
+              <wp14:pctHeight>0</wp14:pctHeight>
+            </wp14:sizeRelV>
+          </wp:anchor>
+        </w:drawing>
+      </w:r>
+      <w:proofErr w:type="spellStart"/>
+      <w:r>
+        <w:rPr>
+          <w:lang w:val="en-GB"/>
+        </w:rPr>
+        <w:t>Mockups</w:t>
+      </w:r>
       <w:bookmarkEnd w:id="7"/>
-    </w:p>
-    <w:p>
-      <w:pPr>
-        <w:spacing w:after="0"/>
-        <w:rPr>
-          <w:lang w:val="en-GB"/>
-        </w:rPr>
-      </w:pPr>
+      <w:proofErr w:type="spellEnd"/>
+    </w:p>
+    <w:p>
+      <w:pPr>
+        <w:rPr>
+          <w:lang w:val="en-GB"/>
+        </w:rPr>
+      </w:pPr>
+    </w:p>
+    <w:p>
+      <w:pPr>
+        <w:rPr>
+          <w:lang w:val="en-GB"/>
+        </w:rPr>
+      </w:pPr>
+    </w:p>
+    <w:p>
+      <w:pPr>
+        <w:rPr>
+          <w:lang w:val="en-GB"/>
+        </w:rPr>
+      </w:pPr>
+    </w:p>
+    <w:p>
+      <w:pPr>
+        <w:rPr>
+          <w:lang w:val="en-GB"/>
+        </w:rPr>
+      </w:pPr>
+    </w:p>
+    <w:p>
+      <w:pPr>
+        <w:rPr>
+          <w:lang w:val="en-GB"/>
+        </w:rPr>
+      </w:pPr>
+    </w:p>
+    <w:p>
+      <w:pPr>
+        <w:rPr>
+          <w:lang w:val="en-GB"/>
+        </w:rPr>
+      </w:pPr>
+    </w:p>
+    <w:p>
+      <w:pPr>
+        <w:rPr>
+          <w:lang w:val="en-GB"/>
+        </w:rPr>
+      </w:pPr>
+    </w:p>
+    <w:p>
+      <w:pPr>
+        <w:rPr>
+          <w:lang w:val="en-GB"/>
+        </w:rPr>
+      </w:pPr>
+    </w:p>
+    <w:p>
+      <w:pPr>
+        <w:rPr>
+          <w:lang w:val="en-GB"/>
+        </w:rPr>
+      </w:pPr>
+    </w:p>
+    <w:p>
+      <w:pPr>
+        <w:rPr>
+          <w:lang w:val="en-GB"/>
+        </w:rPr>
+      </w:pPr>
+    </w:p>
+    <w:p>
+      <w:pPr>
+        <w:rPr>
+          <w:lang w:val="en-GB"/>
+        </w:rPr>
+      </w:pPr>
+    </w:p>
+    <w:p>
+      <w:pPr>
+        <w:rPr>
+          <w:lang w:val="en-GB"/>
+        </w:rPr>
+      </w:pPr>
+    </w:p>
+    <w:p>
+      <w:pPr>
+        <w:rPr>
+          <w:lang w:val="en-GB"/>
+        </w:rPr>
+      </w:pPr>
+    </w:p>
+    <w:p>
+      <w:pPr>
+        <w:rPr>
+          <w:lang w:val="en-GB"/>
+        </w:rPr>
+      </w:pPr>
+    </w:p>
+    <w:p>
+      <w:pPr>
+        <w:rPr>
+          <w:lang w:val="en-GB"/>
+        </w:rPr>
+      </w:pPr>
+    </w:p>
+    <w:p>
+      <w:pPr>
+        <w:rPr>
+          <w:lang w:val="en-GB"/>
+        </w:rPr>
+      </w:pPr>
+      <w:r>
+        <w:rPr>
+          <w:lang w:val="en-GB"/>
+        </w:rPr>
+        <w:lastRenderedPageBreak/>
+        <w:t xml:space="preserve">We planned the following process: </w:t>
+      </w:r>
+    </w:p>
+    <w:p>
+      <w:pPr>
+        <w:rPr>
+          <w:lang w:val="en-GB"/>
+        </w:rPr>
+      </w:pPr>
+      <w:r>
+        <w:rPr>
+          <w:noProof/>
+          <w:lang w:val="en-GB"/>
+        </w:rPr>
+        <w:drawing>
+          <wp:inline distT="0" distB="0" distL="0" distR="0" wp14:anchorId="671E3E9D" wp14:editId="6C64BC20">
+            <wp:extent cx="5029200" cy="5661660"/>
+            <wp:effectExtent l="0" t="0" r="0" b="0"/>
+            <wp:docPr id="3" name="Grafik 3"/>
+            <wp:cNvGraphicFramePr>
+              <a:graphicFrameLocks xmlns:a="http://schemas.openxmlformats.org/drawingml/2006/main" noChangeAspect="1"/>
+            </wp:cNvGraphicFramePr>
+            <a:graphic xmlns:a="http://schemas.openxmlformats.org/drawingml/2006/main">
+              <a:graphicData uri="http://schemas.openxmlformats.org/drawingml/2006/picture">
+                <pic:pic xmlns:pic="http://schemas.openxmlformats.org/drawingml/2006/picture">
+                  <pic:nvPicPr>
+                    <pic:cNvPr id="0" name="Picture 3"/>
+                    <pic:cNvPicPr>
+                      <a:picLocks noChangeAspect="1" noChangeArrowheads="1"/>
+                    </pic:cNvPicPr>
+                  </pic:nvPicPr>
+                  <pic:blipFill>
+                    <a:blip r:embed="rId17">
+                      <a:extLst>
+                        <a:ext uri="{28A0092B-C50C-407E-A947-70E740481C1C}">
+                          <a14:useLocalDpi xmlns:a14="http://schemas.microsoft.com/office/drawing/2010/main" val="0"/>
+                        </a:ext>
+                      </a:extLst>
+                    </a:blip>
+                    <a:srcRect/>
+                    <a:stretch>
+                      <a:fillRect/>
+                    </a:stretch>
+                  </pic:blipFill>
+                  <pic:spPr bwMode="auto">
+                    <a:xfrm>
+                      <a:off x="0" y="0"/>
+                      <a:ext cx="5029200" cy="5661660"/>
+                    </a:xfrm>
+                    <a:prstGeom prst="rect">
+                      <a:avLst/>
+                    </a:prstGeom>
+                    <a:noFill/>
+                    <a:ln>
+                      <a:noFill/>
+                    </a:ln>
+                  </pic:spPr>
+                </pic:pic>
+              </a:graphicData>
+            </a:graphic>
+          </wp:inline>
+        </w:drawing>
+      </w:r>
+    </w:p>
+    <w:p>
+      <w:pPr>
+        <w:rPr>
+          <w:lang w:val="en-GB"/>
+        </w:rPr>
+      </w:pPr>
+      <w:r>
+        <w:rPr>
+          <w:lang w:val="en-GB"/>
+        </w:rPr>
+        <w:t xml:space="preserve">In Words: </w:t>
+      </w:r>
+    </w:p>
+    <w:p>
+      <w:pPr>
+        <w:pStyle w:val="Listenabsatz"/>
+        <w:numPr>
+          <w:ilvl w:val="0"/>
+          <w:numId w:val="6"/>
+        </w:numPr>
+        <w:rPr>
+          <w:lang w:val="en-GB"/>
+        </w:rPr>
+      </w:pPr>
+      <w:r>
+        <w:rPr>
+          <w:lang w:val="en-GB"/>
+        </w:rPr>
+        <w:t>The User can log in his account or create a new one</w:t>
+      </w:r>
+      <w:r>
+        <w:rPr>
+          <w:lang w:val="en-GB"/>
+        </w:rPr>
+        <w:t xml:space="preserve"> (via Google should be possible, too).</w:t>
+      </w:r>
+    </w:p>
+    <w:p>
+      <w:pPr>
+        <w:pStyle w:val="Listenabsatz"/>
+        <w:numPr>
+          <w:ilvl w:val="0"/>
+          <w:numId w:val="6"/>
+        </w:numPr>
+        <w:rPr>
+          <w:lang w:val="en-GB"/>
+        </w:rPr>
+      </w:pPr>
+      <w:r>
+        <w:rPr>
+          <w:lang w:val="en-GB"/>
+        </w:rPr>
+        <w:t xml:space="preserve">Once </w:t>
+      </w:r>
+      <w:proofErr w:type="spellStart"/>
+      <w:r>
+        <w:rPr>
+          <w:lang w:val="en-GB"/>
+        </w:rPr>
+        <w:t>He/She</w:t>
+      </w:r>
+      <w:proofErr w:type="spellEnd"/>
+      <w:r>
+        <w:rPr>
+          <w:lang w:val="en-GB"/>
+        </w:rPr>
+        <w:t xml:space="preserve"> is logged in, the user can see his/her groups, in which they participate. This is shown in the dashboard. The user can navigate to the settings where he can change app settings, user settings regarding the user profile and the account. Also, the notifications are visible here. The user can click on a bell button and navigate to his/her notification page. </w:t>
+      </w:r>
+    </w:p>
+    <w:p>
+      <w:pPr>
+        <w:pStyle w:val="Listenabsatz"/>
+        <w:numPr>
+          <w:ilvl w:val="0"/>
+          <w:numId w:val="6"/>
+        </w:numPr>
+        <w:rPr>
+          <w:lang w:val="en-GB"/>
+        </w:rPr>
+      </w:pPr>
+      <w:r>
+        <w:rPr>
+          <w:lang w:val="en-GB"/>
+        </w:rPr>
+        <w:t>By clicking on the ‘+’ button, the new group page is opened, and a new group can be created.</w:t>
+      </w:r>
+    </w:p>
+    <w:p>
+      <w:pPr>
+        <w:pStyle w:val="Listenabsatz"/>
+        <w:numPr>
+          <w:ilvl w:val="0"/>
+          <w:numId w:val="6"/>
+        </w:numPr>
+        <w:rPr>
+          <w:lang w:val="en-GB"/>
+        </w:rPr>
+      </w:pPr>
+      <w:r>
+        <w:rPr>
+          <w:lang w:val="en-GB"/>
+        </w:rPr>
+        <w:t xml:space="preserve">If the user clicks on a group name, the group page is opened. Here are all activities of the group listed, which the user created or participated in. </w:t>
+      </w:r>
+    </w:p>
+    <w:p>
+      <w:pPr>
+        <w:pStyle w:val="Listenabsatz"/>
+        <w:ind w:left="720"/>
+        <w:rPr>
+          <w:lang w:val="en-GB"/>
+        </w:rPr>
+      </w:pPr>
+      <w:r>
+        <w:rPr>
+          <w:lang w:val="en-GB"/>
+        </w:rPr>
+        <w:t xml:space="preserve">By clicking on the menu button, the user can add </w:t>
+      </w:r>
+      <w:r>
+        <w:rPr>
+          <w:lang w:val="en-GB"/>
+        </w:rPr>
+        <w:t>and remove</w:t>
+      </w:r>
+      <w:r>
+        <w:rPr>
+          <w:lang w:val="en-GB"/>
+        </w:rPr>
+        <w:t xml:space="preserve"> group members</w:t>
+      </w:r>
+      <w:r>
+        <w:rPr>
+          <w:lang w:val="en-GB"/>
+        </w:rPr>
+        <w:t xml:space="preserve"> and see the group settings.</w:t>
+      </w:r>
+    </w:p>
+    <w:p>
+      <w:pPr>
+        <w:pStyle w:val="Listenabsatz"/>
+        <w:numPr>
+          <w:ilvl w:val="0"/>
+          <w:numId w:val="6"/>
+        </w:numPr>
+        <w:rPr>
+          <w:lang w:val="en-GB"/>
+        </w:rPr>
+      </w:pPr>
+      <w:r>
+        <w:rPr>
+          <w:lang w:val="en-GB"/>
+        </w:rPr>
+        <w:lastRenderedPageBreak/>
+        <w:t xml:space="preserve"> </w:t>
+      </w:r>
+      <w:r>
+        <w:rPr>
+          <w:lang w:val="en-GB"/>
+        </w:rPr>
+        <w:t xml:space="preserve">By clicking on an activity, the details of this activity open. Here the user can see his balance and who he/she owes money to. </w:t>
+      </w:r>
+    </w:p>
+    <w:p>
+      <w:pPr>
+        <w:pStyle w:val="Listenabsatz"/>
+        <w:numPr>
+          <w:ilvl w:val="0"/>
+          <w:numId w:val="6"/>
+        </w:numPr>
+        <w:rPr>
+          <w:lang w:val="en-GB"/>
+        </w:rPr>
+      </w:pPr>
+      <w:r>
+        <w:rPr>
+          <w:lang w:val="en-GB"/>
+        </w:rPr>
+        <w:t xml:space="preserve">By clicking the ‘+’ button, a new item can be added. The App provides the group members to choose from. </w:t>
+      </w:r>
     </w:p>
     <w:p>
       <w:pPr>
@@ -1191,30 +2141,556 @@
           <w:lang w:val="en-GB"/>
         </w:rPr>
       </w:pPr>
-      <w:bookmarkStart w:id="8" w:name="_Toc530991940"/>
-      <w:r>
-        <w:rPr>
-          <w:lang w:val="en-GB"/>
-        </w:rPr>
-        <w:t>List of Acronyms</w:t>
+      <w:bookmarkStart w:id="8" w:name="_Toc535235951"/>
+      <w:r>
+        <w:rPr>
+          <w:lang w:val="en-GB"/>
+        </w:rPr>
+        <w:t>Design</w:t>
       </w:r>
       <w:bookmarkEnd w:id="8"/>
     </w:p>
     <w:p>
       <w:pPr>
+        <w:rPr>
+          <w:lang w:val="en-GB"/>
+        </w:rPr>
+      </w:pPr>
+      <w:r>
+        <w:rPr>
+          <w:lang w:val="en-GB"/>
+        </w:rPr>
+        <w:t xml:space="preserve">We chose a simple design. Not too colourful but not the standard colours and design. </w:t>
+      </w:r>
+    </w:p>
+    <w:p>
+      <w:pPr>
+        <w:rPr>
+          <w:lang w:val="en-GB"/>
+        </w:rPr>
+      </w:pPr>
+      <w:r>
+        <w:rPr>
+          <w:lang w:val="en-GB"/>
+        </w:rPr>
+        <w:t>The headers are in the Google font ‘</w:t>
+      </w:r>
+      <w:proofErr w:type="spellStart"/>
+      <w:r>
+        <w:rPr>
+          <w:lang w:val="en-GB"/>
+        </w:rPr>
+        <w:t>Pacifico</w:t>
+      </w:r>
+      <w:proofErr w:type="spellEnd"/>
+      <w:r>
+        <w:rPr>
+          <w:lang w:val="en-GB"/>
+        </w:rPr>
+        <w:t xml:space="preserve"> Regular’, to add some dynamics to the content.  </w:t>
+      </w:r>
+    </w:p>
+    <w:p>
+      <w:pPr>
+        <w:rPr>
+          <w:lang w:val="en-GB"/>
+        </w:rPr>
+      </w:pPr>
+      <w:r>
+        <w:rPr>
+          <w:lang w:val="en-GB"/>
+        </w:rPr>
+        <w:t>The login and registering pages show our logo, the dollar coin, broken in half – split in two. I added a night sky background with twinkling stars for more eye comfort and made the buttons a darker yellow.</w:t>
+      </w:r>
+    </w:p>
+    <w:p>
+      <w:pPr>
+        <w:jc w:val="center"/>
+        <w:rPr>
+          <w:lang w:val="en-GB"/>
+        </w:rPr>
+      </w:pPr>
+      <w:r>
+        <w:rPr>
+          <w:noProof/>
+        </w:rPr>
+        <w:drawing>
+          <wp:inline distT="0" distB="0" distL="0" distR="0" wp14:anchorId="3F6D1EF6" wp14:editId="798145CE">
+            <wp:extent cx="1472152" cy="2334633"/>
+            <wp:effectExtent l="0" t="0" r="0" b="8890"/>
+            <wp:docPr id="4" name="Grafik 4"/>
+            <wp:cNvGraphicFramePr>
+              <a:graphicFrameLocks xmlns:a="http://schemas.openxmlformats.org/drawingml/2006/main" noChangeAspect="1"/>
+            </wp:cNvGraphicFramePr>
+            <a:graphic xmlns:a="http://schemas.openxmlformats.org/drawingml/2006/main">
+              <a:graphicData uri="http://schemas.openxmlformats.org/drawingml/2006/picture">
+                <pic:pic xmlns:pic="http://schemas.openxmlformats.org/drawingml/2006/picture">
+                  <pic:nvPicPr>
+                    <pic:cNvPr id="1" name=""/>
+                    <pic:cNvPicPr/>
+                  </pic:nvPicPr>
+                  <pic:blipFill>
+                    <a:blip r:embed="rId18"/>
+                    <a:stretch>
+                      <a:fillRect/>
+                    </a:stretch>
+                  </pic:blipFill>
+                  <pic:spPr>
+                    <a:xfrm>
+                      <a:off x="0" y="0"/>
+                      <a:ext cx="1490665" cy="2363993"/>
+                    </a:xfrm>
+                    <a:prstGeom prst="rect">
+                      <a:avLst/>
+                    </a:prstGeom>
+                  </pic:spPr>
+                </pic:pic>
+              </a:graphicData>
+            </a:graphic>
+          </wp:inline>
+        </w:drawing>
+      </w:r>
+    </w:p>
+    <w:p>
+      <w:pPr>
+        <w:rPr>
+          <w:lang w:val="en-GB"/>
+        </w:rPr>
+      </w:pPr>
+      <w:r>
+        <w:rPr>
+          <w:lang w:val="en-GB"/>
+        </w:rPr>
+        <w:t>The following pages have a white background, to contrast to the login and registering page. The headers still have the same font, but a</w:t>
+      </w:r>
+      <w:r>
+        <w:rPr>
+          <w:lang w:val="en-GB"/>
+        </w:rPr>
+        <w:t xml:space="preserve"> deep</w:t>
+      </w:r>
+      <w:r>
+        <w:rPr>
+          <w:lang w:val="en-GB"/>
+        </w:rPr>
+        <w:t xml:space="preserve"> purple background. The buttons are in the same colour</w:t>
+      </w:r>
+      <w:r>
+        <w:rPr>
+          <w:lang w:val="en-GB"/>
+        </w:rPr>
+        <w:t xml:space="preserve"> which adds another contrast.</w:t>
+      </w:r>
+    </w:p>
+    <w:p>
+      <w:pPr>
+        <w:jc w:val="center"/>
+        <w:rPr>
+          <w:lang w:val="en-GB"/>
+        </w:rPr>
+      </w:pPr>
+      <w:r>
+        <w:rPr>
+          <w:noProof/>
+        </w:rPr>
+        <w:drawing>
+          <wp:inline distT="0" distB="0" distL="0" distR="0" wp14:anchorId="028AF082" wp14:editId="662B6F49">
+            <wp:extent cx="1735812" cy="2764186"/>
+            <wp:effectExtent l="0" t="0" r="0" b="0"/>
+            <wp:docPr id="7" name="Grafik 7"/>
+            <wp:cNvGraphicFramePr>
+              <a:graphicFrameLocks xmlns:a="http://schemas.openxmlformats.org/drawingml/2006/main" noChangeAspect="1"/>
+            </wp:cNvGraphicFramePr>
+            <a:graphic xmlns:a="http://schemas.openxmlformats.org/drawingml/2006/main">
+              <a:graphicData uri="http://schemas.openxmlformats.org/drawingml/2006/picture">
+                <pic:pic xmlns:pic="http://schemas.openxmlformats.org/drawingml/2006/picture">
+                  <pic:nvPicPr>
+                    <pic:cNvPr id="1" name=""/>
+                    <pic:cNvPicPr/>
+                  </pic:nvPicPr>
+                  <pic:blipFill>
+                    <a:blip r:embed="rId19"/>
+                    <a:stretch>
+                      <a:fillRect/>
+                    </a:stretch>
+                  </pic:blipFill>
+                  <pic:spPr>
+                    <a:xfrm>
+                      <a:off x="0" y="0"/>
+                      <a:ext cx="1746089" cy="2780552"/>
+                    </a:xfrm>
+                    <a:prstGeom prst="rect">
+                      <a:avLst/>
+                    </a:prstGeom>
+                  </pic:spPr>
+                </pic:pic>
+              </a:graphicData>
+            </a:graphic>
+          </wp:inline>
+        </w:drawing>
+      </w:r>
+    </w:p>
+    <w:p>
+      <w:pPr>
+        <w:pStyle w:val="berschrift2"/>
+        <w:rPr>
+          <w:lang w:val="en-GB"/>
+        </w:rPr>
+      </w:pPr>
+      <w:bookmarkStart w:id="9" w:name="_Toc535235952"/>
+      <w:r>
+        <w:rPr>
+          <w:lang w:val="en-GB"/>
+        </w:rPr>
+        <w:lastRenderedPageBreak/>
+        <w:t xml:space="preserve">Variances to the </w:t>
+      </w:r>
+      <w:proofErr w:type="spellStart"/>
+      <w:r>
+        <w:rPr>
+          <w:lang w:val="en-GB"/>
+        </w:rPr>
+        <w:t>Mockups</w:t>
+      </w:r>
+      <w:bookmarkEnd w:id="9"/>
+      <w:proofErr w:type="spellEnd"/>
+    </w:p>
+    <w:p>
+      <w:pPr>
+        <w:pStyle w:val="Listenabsatz"/>
+        <w:numPr>
+          <w:ilvl w:val="0"/>
+          <w:numId w:val="7"/>
+        </w:numPr>
+        <w:rPr>
+          <w:lang w:val="en-GB"/>
+        </w:rPr>
+      </w:pPr>
+      <w:r>
+        <w:rPr>
+          <w:lang w:val="en-GB"/>
+        </w:rPr>
+        <w:t>We didn’t integrate the Google login</w:t>
+      </w:r>
+    </w:p>
+    <w:p>
+      <w:pPr>
+        <w:pStyle w:val="Listenabsatz"/>
+        <w:numPr>
+          <w:ilvl w:val="0"/>
+          <w:numId w:val="7"/>
+        </w:numPr>
+        <w:rPr>
+          <w:lang w:val="en-GB"/>
+        </w:rPr>
+      </w:pPr>
+      <w:r>
+        <w:rPr>
+          <w:lang w:val="en-GB"/>
+        </w:rPr>
+        <w:t>Dashboard</w:t>
+      </w:r>
+    </w:p>
+    <w:p>
+      <w:pPr>
+        <w:pStyle w:val="Listenabsatz"/>
+        <w:numPr>
+          <w:ilvl w:val="1"/>
+          <w:numId w:val="7"/>
+        </w:numPr>
+        <w:rPr>
+          <w:lang w:val="en-GB"/>
+        </w:rPr>
+      </w:pPr>
+      <w:r>
+        <w:rPr>
+          <w:lang w:val="en-GB"/>
+        </w:rPr>
+        <w:t>Navigation bar hold buttons for settings and notifications</w:t>
+      </w:r>
+    </w:p>
+    <w:p>
+      <w:pPr>
+        <w:pStyle w:val="Listenabsatz"/>
+        <w:numPr>
+          <w:ilvl w:val="1"/>
+          <w:numId w:val="7"/>
+        </w:numPr>
+        <w:rPr>
+          <w:lang w:val="en-GB"/>
+        </w:rPr>
+      </w:pPr>
+      <w:r>
+        <w:rPr>
+          <w:lang w:val="en-GB"/>
+        </w:rPr>
+        <w:t>New Group button is floating on the right side</w:t>
+      </w:r>
+    </w:p>
+    <w:p>
+      <w:pPr>
+        <w:pStyle w:val="Listenabsatz"/>
+        <w:numPr>
+          <w:ilvl w:val="0"/>
+          <w:numId w:val="7"/>
+        </w:numPr>
+        <w:rPr>
+          <w:lang w:val="en-GB"/>
+        </w:rPr>
+      </w:pPr>
+      <w:r>
+        <w:rPr>
+          <w:lang w:val="en-GB"/>
+        </w:rPr>
+        <w:t>Group page</w:t>
+      </w:r>
+    </w:p>
+    <w:p>
+      <w:pPr>
+        <w:pStyle w:val="Listenabsatz"/>
+        <w:numPr>
+          <w:ilvl w:val="1"/>
+          <w:numId w:val="7"/>
+        </w:numPr>
+        <w:rPr>
+          <w:lang w:val="en-GB"/>
+        </w:rPr>
+      </w:pPr>
+      <w:r>
+        <w:rPr>
+          <w:lang w:val="en-GB"/>
+        </w:rPr>
+        <w:t>Menu button holds buttons for adding/deleting members and edit the group’s name and description and creating a new activity</w:t>
+      </w:r>
+    </w:p>
+    <w:p>
+      <w:pPr>
+        <w:pStyle w:val="Listenabsatz"/>
+        <w:numPr>
+          <w:ilvl w:val="0"/>
+          <w:numId w:val="7"/>
+        </w:numPr>
+        <w:rPr>
+          <w:lang w:val="en-GB"/>
+        </w:rPr>
+      </w:pPr>
+      <w:r>
+        <w:rPr>
+          <w:lang w:val="en-GB"/>
+        </w:rPr>
+        <w:t>New Activity</w:t>
+      </w:r>
+    </w:p>
+    <w:p>
+      <w:pPr>
+        <w:pStyle w:val="Listenabsatz"/>
+        <w:numPr>
+          <w:ilvl w:val="1"/>
+          <w:numId w:val="7"/>
+        </w:numPr>
+        <w:rPr>
+          <w:lang w:val="en-GB"/>
+        </w:rPr>
+      </w:pPr>
+      <w:r>
+        <w:rPr>
+          <w:lang w:val="en-GB"/>
+        </w:rPr>
+        <w:t>We didn’t integrate google maps for the place</w:t>
+      </w:r>
+    </w:p>
+    <w:p>
+      <w:pPr>
+        <w:pStyle w:val="Listenabsatz"/>
+        <w:numPr>
+          <w:ilvl w:val="0"/>
+          <w:numId w:val="7"/>
+        </w:numPr>
+        <w:rPr>
+          <w:lang w:val="en-GB"/>
+        </w:rPr>
+      </w:pPr>
+      <w:r>
+        <w:rPr>
+          <w:lang w:val="en-GB"/>
+        </w:rPr>
+        <w:t>Activity page</w:t>
+      </w:r>
+    </w:p>
+    <w:p>
+      <w:pPr>
+        <w:pStyle w:val="Listenabsatz"/>
+        <w:numPr>
+          <w:ilvl w:val="1"/>
+          <w:numId w:val="7"/>
+        </w:numPr>
+        <w:rPr>
+          <w:lang w:val="en-GB"/>
+        </w:rPr>
+      </w:pPr>
+      <w:r>
+        <w:rPr>
+          <w:lang w:val="en-GB"/>
+        </w:rPr>
+        <w:t>Menu button holds buttons for adding/deleting members, editing the activity and adding a new item</w:t>
+      </w:r>
+    </w:p>
+    <w:p>
+      <w:pPr>
+        <w:pStyle w:val="Listenabsatz"/>
+        <w:numPr>
+          <w:ilvl w:val="0"/>
+          <w:numId w:val="7"/>
+        </w:numPr>
+        <w:rPr>
+          <w:lang w:val="en-GB"/>
+        </w:rPr>
+      </w:pPr>
+      <w:r>
+        <w:rPr>
+          <w:lang w:val="en-GB"/>
+        </w:rPr>
+        <w:t>Activity details (new)</w:t>
+      </w:r>
+    </w:p>
+    <w:p>
+      <w:pPr>
+        <w:pStyle w:val="Listenabsatz"/>
+        <w:numPr>
+          <w:ilvl w:val="1"/>
+          <w:numId w:val="7"/>
+        </w:numPr>
+        <w:rPr>
+          <w:lang w:val="en-GB"/>
+        </w:rPr>
+      </w:pPr>
+      <w:r>
+        <w:rPr>
+          <w:lang w:val="en-GB"/>
+        </w:rPr>
+        <w:t>Shows balance of current user</w:t>
+      </w:r>
+    </w:p>
+    <w:p>
+      <w:pPr>
+        <w:pStyle w:val="Listenabsatz"/>
+        <w:numPr>
+          <w:ilvl w:val="1"/>
+          <w:numId w:val="7"/>
+        </w:numPr>
+        <w:rPr>
+          <w:lang w:val="en-GB"/>
+        </w:rPr>
+      </w:pPr>
+      <w:r>
+        <w:rPr>
+          <w:lang w:val="en-GB"/>
+        </w:rPr>
+        <w:t xml:space="preserve">Shows </w:t>
+      </w:r>
+      <w:proofErr w:type="gramStart"/>
+      <w:r>
+        <w:rPr>
+          <w:lang w:val="en-GB"/>
+        </w:rPr>
+        <w:t>all of</w:t>
+      </w:r>
+      <w:proofErr w:type="gramEnd"/>
+      <w:r>
+        <w:rPr>
+          <w:lang w:val="en-GB"/>
+        </w:rPr>
+        <w:t xml:space="preserve"> his created items and the ones he/she participated in</w:t>
+      </w:r>
+    </w:p>
+    <w:p>
+      <w:pPr>
+        <w:pStyle w:val="Listenabsatz"/>
+        <w:numPr>
+          <w:ilvl w:val="1"/>
+          <w:numId w:val="7"/>
+        </w:numPr>
+        <w:rPr>
+          <w:lang w:val="en-GB"/>
+        </w:rPr>
+      </w:pPr>
+      <w:r>
+        <w:rPr>
+          <w:lang w:val="en-GB"/>
+        </w:rPr>
+        <w:t xml:space="preserve">Ability to click an item and edit it or </w:t>
+      </w:r>
+      <w:proofErr w:type="gramStart"/>
+      <w:r>
+        <w:rPr>
+          <w:lang w:val="en-GB"/>
+        </w:rPr>
+        <w:t>make an attempt</w:t>
+      </w:r>
+      <w:proofErr w:type="gramEnd"/>
+      <w:r>
+        <w:rPr>
+          <w:lang w:val="en-GB"/>
+        </w:rPr>
+        <w:t xml:space="preserve"> to pay</w:t>
+      </w:r>
+    </w:p>
+    <w:p>
+      <w:pPr>
+        <w:pStyle w:val="Listenabsatz"/>
+        <w:ind w:left="720"/>
+        <w:rPr>
+          <w:lang w:val="en-GB"/>
+        </w:rPr>
+      </w:pPr>
+    </w:p>
+    <w:p>
+      <w:pPr>
         <w:pStyle w:val="berschrift1"/>
         <w:rPr>
           <w:lang w:val="en-GB"/>
         </w:rPr>
       </w:pPr>
-      <w:bookmarkStart w:id="9" w:name="_Toc530991941"/>
-      <w:r>
-        <w:rPr>
-          <w:lang w:val="en-GB"/>
-        </w:rPr>
-        <w:t>Literature</w:t>
-      </w:r>
-      <w:bookmarkEnd w:id="9"/>
+      <w:r>
+        <w:rPr>
+          <w:lang w:val="en-GB"/>
+        </w:rPr>
+        <w:t>Connection to the Database</w:t>
+      </w:r>
+      <w:bookmarkStart w:id="10" w:name="_GoBack"/>
+      <w:bookmarkEnd w:id="10"/>
+    </w:p>
+    <w:p>
+      <w:pPr>
+        <w:pStyle w:val="berschrift1"/>
+        <w:rPr>
+          <w:lang w:val="en-GB"/>
+        </w:rPr>
+      </w:pPr>
+      <w:bookmarkStart w:id="11" w:name="_Toc535235953"/>
+      <w:r>
+        <w:rPr>
+          <w:lang w:val="en-GB"/>
+        </w:rPr>
+        <w:t>Database</w:t>
+      </w:r>
+      <w:bookmarkEnd w:id="11"/>
+    </w:p>
+    <w:p>
+      <w:pPr>
+        <w:pStyle w:val="berschrift1"/>
+        <w:rPr>
+          <w:lang w:val="en-GB"/>
+        </w:rPr>
+      </w:pPr>
+      <w:bookmarkStart w:id="12" w:name="_Toc535235954"/>
+      <w:r>
+        <w:rPr>
+          <w:lang w:val="en-GB"/>
+        </w:rPr>
+        <w:t>API</w:t>
+      </w:r>
+      <w:bookmarkEnd w:id="12"/>
       <w:r>
         <w:rPr>
           <w:lang w:val="en-GB"/>
@@ -1229,8 +2705,8 @@
           <w:lang w:val="en-GB"/>
         </w:rPr>
       </w:pPr>
-      <w:bookmarkStart w:id="10" w:name="_Toc278794897"/>
-      <w:bookmarkStart w:id="11" w:name="_Toc530991942"/>
+      <w:bookmarkStart w:id="13" w:name="_Toc278794897"/>
+      <w:bookmarkStart w:id="14" w:name="_Toc535235955"/>
       <w:r>
         <w:rPr>
           <w:lang w:val="en-GB"/>
@@ -1238,8 +2714,8 @@
         <w:lastRenderedPageBreak/>
         <w:t>Declaration on oath</w:t>
       </w:r>
-      <w:bookmarkEnd w:id="10"/>
-      <w:bookmarkEnd w:id="11"/>
+      <w:bookmarkEnd w:id="13"/>
+      <w:bookmarkEnd w:id="14"/>
     </w:p>
     <w:p>
       <w:pPr>
@@ -2066,9 +3542,9 @@
       </w:pPr>
     </w:p>
     <w:sectPr>
-      <w:headerReference w:type="default" r:id="rId15"/>
-      <w:footerReference w:type="default" r:id="rId16"/>
-      <w:headerReference w:type="first" r:id="rId17"/>
+      <w:headerReference w:type="default" r:id="rId20"/>
+      <w:footerReference w:type="default" r:id="rId21"/>
+      <w:headerReference w:type="first" r:id="rId22"/>
       <w:pgSz w:w="11906" w:h="16838" w:code="9"/>
       <w:pgMar w:top="1701" w:right="1701" w:bottom="1134" w:left="2268" w:header="709" w:footer="428" w:gutter="0"/>
       <w:pgNumType w:start="0"/>
@@ -2081,7 +3557,7 @@
 </file>
 
 <file path=word/endnotes.xml><?xml version="1.0" encoding="utf-8"?>
-<w:endnotes xmlns:wpc="http://schemas.microsoft.com/office/word/2010/wordprocessingCanvas" xmlns:mc="http://schemas.openxmlformats.org/markup-compatibility/2006" xmlns:o="urn:schemas-microsoft-com:office:office" xmlns:r="http://schemas.openxmlformats.org/officeDocument/2006/relationships" xmlns:m="http://schemas.openxmlformats.org/officeDocument/2006/math" xmlns:v="urn:schemas-microsoft-com:vml" xmlns:wp14="http://schemas.microsoft.com/office/word/2010/wordprocessingDrawing" xmlns:wp="http://schemas.openxmlformats.org/drawingml/2006/wordprocessingDrawing" xmlns:w10="urn:schemas-microsoft-com:office:word" xmlns:w="http://schemas.openxmlformats.org/wordprocessingml/2006/main" xmlns:w14="http://schemas.microsoft.com/office/word/2010/wordml" xmlns:w15="http://schemas.microsoft.com/office/word/2012/wordml" xmlns:wpg="http://schemas.microsoft.com/office/word/2010/wordprocessingGroup" xmlns:wpi="http://schemas.microsoft.com/office/word/2010/wordprocessingInk" xmlns:wne="http://schemas.microsoft.com/office/word/2006/wordml" xmlns:wps="http://schemas.microsoft.com/office/word/2010/wordprocessingShape" mc:Ignorable="w14 w15 wp14">
+<w:endnotes xmlns:wpc="http://schemas.microsoft.com/office/word/2010/wordprocessingCanvas" xmlns:cx="http://schemas.microsoft.com/office/drawing/2014/chartex" xmlns:cx1="http://schemas.microsoft.com/office/drawing/2015/9/8/chartex" xmlns:cx2="http://schemas.microsoft.com/office/drawing/2015/10/21/chartex" xmlns:cx3="http://schemas.microsoft.com/office/drawing/2016/5/9/chartex" xmlns:cx4="http://schemas.microsoft.com/office/drawing/2016/5/10/chartex" xmlns:cx5="http://schemas.microsoft.com/office/drawing/2016/5/11/chartex" xmlns:cx6="http://schemas.microsoft.com/office/drawing/2016/5/12/chartex" xmlns:cx7="http://schemas.microsoft.com/office/drawing/2016/5/13/chartex" xmlns:cx8="http://schemas.microsoft.com/office/drawing/2016/5/14/chartex" xmlns:mc="http://schemas.openxmlformats.org/markup-compatibility/2006" xmlns:aink="http://schemas.microsoft.com/office/drawing/2016/ink" xmlns:am3d="http://schemas.microsoft.com/office/drawing/2017/model3d" xmlns:o="urn:schemas-microsoft-com:office:office" xmlns:r="http://schemas.openxmlformats.org/officeDocument/2006/relationships" xmlns:m="http://schemas.openxmlformats.org/officeDocument/2006/math" xmlns:v="urn:schemas-microsoft-com:vml" xmlns:wp14="http://schemas.microsoft.com/office/word/2010/wordprocessingDrawing" xmlns:wp="http://schemas.openxmlformats.org/drawingml/2006/wordprocessingDrawing" xmlns:w10="urn:schemas-microsoft-com:office:word" xmlns:w="http://schemas.openxmlformats.org/wordprocessingml/2006/main" xmlns:w14="http://schemas.microsoft.com/office/word/2010/wordml" xmlns:w15="http://schemas.microsoft.com/office/word/2012/wordml" xmlns:w16cid="http://schemas.microsoft.com/office/word/2016/wordml/cid" xmlns:w16se="http://schemas.microsoft.com/office/word/2015/wordml/symex" xmlns:wpg="http://schemas.microsoft.com/office/word/2010/wordprocessingGroup" xmlns:wpi="http://schemas.microsoft.com/office/word/2010/wordprocessingInk" xmlns:wne="http://schemas.microsoft.com/office/word/2006/wordml" xmlns:wps="http://schemas.microsoft.com/office/word/2010/wordprocessingShape" mc:Ignorable="w14 w15 w16se w16cid wp14">
   <w:endnote w:type="separator" w:id="-1">
     <w:p>
       <w:pPr>
@@ -2106,7 +3582,7 @@
 </file>
 
 <file path=word/footer1.xml><?xml version="1.0" encoding="utf-8"?>
-<w:ftr xmlns:wpc="http://schemas.microsoft.com/office/word/2010/wordprocessingCanvas" xmlns:mc="http://schemas.openxmlformats.org/markup-compatibility/2006" xmlns:o="urn:schemas-microsoft-com:office:office" xmlns:r="http://schemas.openxmlformats.org/officeDocument/2006/relationships" xmlns:m="http://schemas.openxmlformats.org/officeDocument/2006/math" xmlns:v="urn:schemas-microsoft-com:vml" xmlns:wp14="http://schemas.microsoft.com/office/word/2010/wordprocessingDrawing" xmlns:wp="http://schemas.openxmlformats.org/drawingml/2006/wordprocessingDrawing" xmlns:w10="urn:schemas-microsoft-com:office:word" xmlns:w="http://schemas.openxmlformats.org/wordprocessingml/2006/main" xmlns:w14="http://schemas.microsoft.com/office/word/2010/wordml" xmlns:w15="http://schemas.microsoft.com/office/word/2012/wordml" xmlns:wpg="http://schemas.microsoft.com/office/word/2010/wordprocessingGroup" xmlns:wpi="http://schemas.microsoft.com/office/word/2010/wordprocessingInk" xmlns:wne="http://schemas.microsoft.com/office/word/2006/wordml" xmlns:wps="http://schemas.microsoft.com/office/word/2010/wordprocessingShape" mc:Ignorable="w14 w15 wp14">
+<w:ftr xmlns:wpc="http://schemas.microsoft.com/office/word/2010/wordprocessingCanvas" xmlns:cx="http://schemas.microsoft.com/office/drawing/2014/chartex" xmlns:cx1="http://schemas.microsoft.com/office/drawing/2015/9/8/chartex" xmlns:cx2="http://schemas.microsoft.com/office/drawing/2015/10/21/chartex" xmlns:cx3="http://schemas.microsoft.com/office/drawing/2016/5/9/chartex" xmlns:cx4="http://schemas.microsoft.com/office/drawing/2016/5/10/chartex" xmlns:cx5="http://schemas.microsoft.com/office/drawing/2016/5/11/chartex" xmlns:cx6="http://schemas.microsoft.com/office/drawing/2016/5/12/chartex" xmlns:cx7="http://schemas.microsoft.com/office/drawing/2016/5/13/chartex" xmlns:cx8="http://schemas.microsoft.com/office/drawing/2016/5/14/chartex" xmlns:mc="http://schemas.openxmlformats.org/markup-compatibility/2006" xmlns:aink="http://schemas.microsoft.com/office/drawing/2016/ink" xmlns:am3d="http://schemas.microsoft.com/office/drawing/2017/model3d" xmlns:o="urn:schemas-microsoft-com:office:office" xmlns:r="http://schemas.openxmlformats.org/officeDocument/2006/relationships" xmlns:m="http://schemas.openxmlformats.org/officeDocument/2006/math" xmlns:v="urn:schemas-microsoft-com:vml" xmlns:wp14="http://schemas.microsoft.com/office/word/2010/wordprocessingDrawing" xmlns:wp="http://schemas.openxmlformats.org/drawingml/2006/wordprocessingDrawing" xmlns:w10="urn:schemas-microsoft-com:office:word" xmlns:w="http://schemas.openxmlformats.org/wordprocessingml/2006/main" xmlns:w14="http://schemas.microsoft.com/office/word/2010/wordml" xmlns:w15="http://schemas.microsoft.com/office/word/2012/wordml" xmlns:w16cid="http://schemas.microsoft.com/office/word/2016/wordml/cid" xmlns:w16se="http://schemas.microsoft.com/office/word/2015/wordml/symex" xmlns:wpg="http://schemas.microsoft.com/office/word/2010/wordprocessingGroup" xmlns:wpi="http://schemas.microsoft.com/office/word/2010/wordprocessingInk" xmlns:wne="http://schemas.microsoft.com/office/word/2006/wordml" xmlns:wps="http://schemas.microsoft.com/office/word/2010/wordprocessingShape" mc:Ignorable="w14 w15 w16se w16cid wp14">
   <w:p>
     <w:pPr>
       <w:pStyle w:val="Fuzeile"/>
@@ -2130,21 +3606,7 @@
       <w:rPr>
         <w:lang w:val="en-US"/>
       </w:rPr>
-      <w:t>MKI6</w:t>
-    </w:r>
-    <w:proofErr w:type="gramStart"/>
-    <w:r>
-      <w:rPr>
-        <w:lang w:val="en-US"/>
-      </w:rPr>
-      <w:t>:MC</w:t>
-    </w:r>
-    <w:proofErr w:type="gramEnd"/>
-    <w:r>
-      <w:rPr>
-        <w:lang w:val="en-US"/>
-      </w:rPr>
-      <w:t>-W18</w:t>
+      <w:t>MKI6:MC-W18</w:t>
     </w:r>
     <w:r>
       <w:rPr>
@@ -2211,7 +3673,7 @@
 </file>
 
 <file path=word/footnotes.xml><?xml version="1.0" encoding="utf-8"?>
-<w:footnotes xmlns:wpc="http://schemas.microsoft.com/office/word/2010/wordprocessingCanvas" xmlns:mc="http://schemas.openxmlformats.org/markup-compatibility/2006" xmlns:o="urn:schemas-microsoft-com:office:office" xmlns:r="http://schemas.openxmlformats.org/officeDocument/2006/relationships" xmlns:m="http://schemas.openxmlformats.org/officeDocument/2006/math" xmlns:v="urn:schemas-microsoft-com:vml" xmlns:wp14="http://schemas.microsoft.com/office/word/2010/wordprocessingDrawing" xmlns:wp="http://schemas.openxmlformats.org/drawingml/2006/wordprocessingDrawing" xmlns:w10="urn:schemas-microsoft-com:office:word" xmlns:w="http://schemas.openxmlformats.org/wordprocessingml/2006/main" xmlns:w14="http://schemas.microsoft.com/office/word/2010/wordml" xmlns:w15="http://schemas.microsoft.com/office/word/2012/wordml" xmlns:wpg="http://schemas.microsoft.com/office/word/2010/wordprocessingGroup" xmlns:wpi="http://schemas.microsoft.com/office/word/2010/wordprocessingInk" xmlns:wne="http://schemas.microsoft.com/office/word/2006/wordml" xmlns:wps="http://schemas.microsoft.com/office/word/2010/wordprocessingShape" mc:Ignorable="w14 w15 wp14">
+<w:footnotes xmlns:wpc="http://schemas.microsoft.com/office/word/2010/wordprocessingCanvas" xmlns:cx="http://schemas.microsoft.com/office/drawing/2014/chartex" xmlns:cx1="http://schemas.microsoft.com/office/drawing/2015/9/8/chartex" xmlns:cx2="http://schemas.microsoft.com/office/drawing/2015/10/21/chartex" xmlns:cx3="http://schemas.microsoft.com/office/drawing/2016/5/9/chartex" xmlns:cx4="http://schemas.microsoft.com/office/drawing/2016/5/10/chartex" xmlns:cx5="http://schemas.microsoft.com/office/drawing/2016/5/11/chartex" xmlns:cx6="http://schemas.microsoft.com/office/drawing/2016/5/12/chartex" xmlns:cx7="http://schemas.microsoft.com/office/drawing/2016/5/13/chartex" xmlns:cx8="http://schemas.microsoft.com/office/drawing/2016/5/14/chartex" xmlns:mc="http://schemas.openxmlformats.org/markup-compatibility/2006" xmlns:aink="http://schemas.microsoft.com/office/drawing/2016/ink" xmlns:am3d="http://schemas.microsoft.com/office/drawing/2017/model3d" xmlns:o="urn:schemas-microsoft-com:office:office" xmlns:r="http://schemas.openxmlformats.org/officeDocument/2006/relationships" xmlns:m="http://schemas.openxmlformats.org/officeDocument/2006/math" xmlns:v="urn:schemas-microsoft-com:vml" xmlns:wp14="http://schemas.microsoft.com/office/word/2010/wordprocessingDrawing" xmlns:wp="http://schemas.openxmlformats.org/drawingml/2006/wordprocessingDrawing" xmlns:w10="urn:schemas-microsoft-com:office:word" xmlns:w="http://schemas.openxmlformats.org/wordprocessingml/2006/main" xmlns:w14="http://schemas.microsoft.com/office/word/2010/wordml" xmlns:w15="http://schemas.microsoft.com/office/word/2012/wordml" xmlns:w16cid="http://schemas.microsoft.com/office/word/2016/wordml/cid" xmlns:w16se="http://schemas.microsoft.com/office/word/2015/wordml/symex" xmlns:wpg="http://schemas.microsoft.com/office/word/2010/wordprocessingGroup" xmlns:wpi="http://schemas.microsoft.com/office/word/2010/wordprocessingInk" xmlns:wne="http://schemas.microsoft.com/office/word/2006/wordml" xmlns:wps="http://schemas.microsoft.com/office/word/2010/wordprocessingShape" mc:Ignorable="w14 w15 w16se w16cid wp14">
   <w:footnote w:type="separator" w:id="-1">
     <w:p>
       <w:pPr>
@@ -2236,7 +3698,7 @@
 </file>
 
 <file path=word/header1.xml><?xml version="1.0" encoding="utf-8"?>
-<w:hdr xmlns:wpc="http://schemas.microsoft.com/office/word/2010/wordprocessingCanvas" xmlns:mc="http://schemas.openxmlformats.org/markup-compatibility/2006" xmlns:o="urn:schemas-microsoft-com:office:office" xmlns:r="http://schemas.openxmlformats.org/officeDocument/2006/relationships" xmlns:m="http://schemas.openxmlformats.org/officeDocument/2006/math" xmlns:v="urn:schemas-microsoft-com:vml" xmlns:wp14="http://schemas.microsoft.com/office/word/2010/wordprocessingDrawing" xmlns:wp="http://schemas.openxmlformats.org/drawingml/2006/wordprocessingDrawing" xmlns:w10="urn:schemas-microsoft-com:office:word" xmlns:w="http://schemas.openxmlformats.org/wordprocessingml/2006/main" xmlns:w14="http://schemas.microsoft.com/office/word/2010/wordml" xmlns:w15="http://schemas.microsoft.com/office/word/2012/wordml" xmlns:wpg="http://schemas.microsoft.com/office/word/2010/wordprocessingGroup" xmlns:wpi="http://schemas.microsoft.com/office/word/2010/wordprocessingInk" xmlns:wne="http://schemas.microsoft.com/office/word/2006/wordml" xmlns:wps="http://schemas.microsoft.com/office/word/2010/wordprocessingShape" mc:Ignorable="w14 w15 wp14">
+<w:hdr xmlns:wpc="http://schemas.microsoft.com/office/word/2010/wordprocessingCanvas" xmlns:cx="http://schemas.microsoft.com/office/drawing/2014/chartex" xmlns:cx1="http://schemas.microsoft.com/office/drawing/2015/9/8/chartex" xmlns:cx2="http://schemas.microsoft.com/office/drawing/2015/10/21/chartex" xmlns:cx3="http://schemas.microsoft.com/office/drawing/2016/5/9/chartex" xmlns:cx4="http://schemas.microsoft.com/office/drawing/2016/5/10/chartex" xmlns:cx5="http://schemas.microsoft.com/office/drawing/2016/5/11/chartex" xmlns:cx6="http://schemas.microsoft.com/office/drawing/2016/5/12/chartex" xmlns:cx7="http://schemas.microsoft.com/office/drawing/2016/5/13/chartex" xmlns:cx8="http://schemas.microsoft.com/office/drawing/2016/5/14/chartex" xmlns:mc="http://schemas.openxmlformats.org/markup-compatibility/2006" xmlns:aink="http://schemas.microsoft.com/office/drawing/2016/ink" xmlns:am3d="http://schemas.microsoft.com/office/drawing/2017/model3d" xmlns:o="urn:schemas-microsoft-com:office:office" xmlns:r="http://schemas.openxmlformats.org/officeDocument/2006/relationships" xmlns:m="http://schemas.openxmlformats.org/officeDocument/2006/math" xmlns:v="urn:schemas-microsoft-com:vml" xmlns:wp14="http://schemas.microsoft.com/office/word/2010/wordprocessingDrawing" xmlns:wp="http://schemas.openxmlformats.org/drawingml/2006/wordprocessingDrawing" xmlns:w10="urn:schemas-microsoft-com:office:word" xmlns:w="http://schemas.openxmlformats.org/wordprocessingml/2006/main" xmlns:w14="http://schemas.microsoft.com/office/word/2010/wordml" xmlns:w15="http://schemas.microsoft.com/office/word/2012/wordml" xmlns:w16cid="http://schemas.microsoft.com/office/word/2016/wordml/cid" xmlns:w16se="http://schemas.microsoft.com/office/word/2015/wordml/symex" xmlns:wpg="http://schemas.microsoft.com/office/word/2010/wordprocessingGroup" xmlns:wpi="http://schemas.microsoft.com/office/word/2010/wordprocessingInk" xmlns:wne="http://schemas.microsoft.com/office/word/2006/wordml" xmlns:wps="http://schemas.microsoft.com/office/word/2010/wordprocessingShape" mc:Ignorable="w14 w15 w16se w16cid wp14">
   <w:p>
     <w:pPr>
       <w:pStyle w:val="Kopfzeile"/>
@@ -2296,14 +3758,56 @@
       <w:rPr>
         <w:sz w:val="20"/>
       </w:rPr>
-      <w:t>SPILL (SPlit the bILL)</w:t>
+      <w:t>SPILL (</w:t>
+    </w:r>
+    <w:proofErr w:type="spellStart"/>
+    <w:r>
+      <w:rPr>
+        <w:sz w:val="20"/>
+      </w:rPr>
+      <w:t>SPlit</w:t>
+    </w:r>
+    <w:proofErr w:type="spellEnd"/>
+    <w:r>
+      <w:rPr>
+        <w:sz w:val="20"/>
+      </w:rPr>
+      <w:t xml:space="preserve"> </w:t>
+    </w:r>
+    <w:proofErr w:type="spellStart"/>
+    <w:r>
+      <w:rPr>
+        <w:sz w:val="20"/>
+      </w:rPr>
+      <w:t>the</w:t>
+    </w:r>
+    <w:proofErr w:type="spellEnd"/>
+    <w:r>
+      <w:rPr>
+        <w:sz w:val="20"/>
+      </w:rPr>
+      <w:t xml:space="preserve"> </w:t>
+    </w:r>
+    <w:proofErr w:type="spellStart"/>
+    <w:r>
+      <w:rPr>
+        <w:sz w:val="20"/>
+      </w:rPr>
+      <w:t>bILL</w:t>
+    </w:r>
+    <w:proofErr w:type="spellEnd"/>
+    <w:r>
+      <w:rPr>
+        <w:sz w:val="20"/>
+      </w:rPr>
+      <w:t>)</w:t>
     </w:r>
   </w:p>
 </w:hdr>
 </file>
 
 <file path=word/header2.xml><?xml version="1.0" encoding="utf-8"?>
-<w:hdr xmlns:wpc="http://schemas.microsoft.com/office/word/2010/wordprocessingCanvas" xmlns:mc="http://schemas.openxmlformats.org/markup-compatibility/2006" xmlns:o="urn:schemas-microsoft-com:office:office" xmlns:r="http://schemas.openxmlformats.org/officeDocument/2006/relationships" xmlns:m="http://schemas.openxmlformats.org/officeDocument/2006/math" xmlns:v="urn:schemas-microsoft-com:vml" xmlns:wp14="http://schemas.microsoft.com/office/word/2010/wordprocessingDrawing" xmlns:wp="http://schemas.openxmlformats.org/drawingml/2006/wordprocessingDrawing" xmlns:w10="urn:schemas-microsoft-com:office:word" xmlns:w="http://schemas.openxmlformats.org/wordprocessingml/2006/main" xmlns:w14="http://schemas.microsoft.com/office/word/2010/wordml" xmlns:w15="http://schemas.microsoft.com/office/word/2012/wordml" xmlns:wpg="http://schemas.microsoft.com/office/word/2010/wordprocessingGroup" xmlns:wpi="http://schemas.microsoft.com/office/word/2010/wordprocessingInk" xmlns:wne="http://schemas.microsoft.com/office/word/2006/wordml" xmlns:wps="http://schemas.microsoft.com/office/word/2010/wordprocessingShape" mc:Ignorable="w14 w15 wp14">
+<w:hdr xmlns:wpc="http://schemas.microsoft.com/office/word/2010/wordprocessingCanvas" xmlns:cx="http://schemas.microsoft.com/office/drawing/2014/chartex" xmlns:cx1="http://schemas.microsoft.com/office/drawing/2015/9/8/chartex" xmlns:cx2="http://schemas.microsoft.com/office/drawing/2015/10/21/chartex" xmlns:cx3="http://schemas.microsoft.com/office/drawing/2016/5/9/chartex" xmlns:cx4="http://schemas.microsoft.com/office/drawing/2016/5/10/chartex" xmlns:cx5="http://schemas.microsoft.com/office/drawing/2016/5/11/chartex" xmlns:cx6="http://schemas.microsoft.com/office/drawing/2016/5/12/chartex" xmlns:cx7="http://schemas.microsoft.com/office/drawing/2016/5/13/chartex" xmlns:cx8="http://schemas.microsoft.com/office/drawing/2016/5/14/chartex" xmlns:mc="http://schemas.openxmlformats.org/markup-compatibility/2006" xmlns:aink="http://schemas.microsoft.com/office/drawing/2016/ink" xmlns:am3d="http://schemas.microsoft.com/office/drawing/2017/model3d" xmlns:o="urn:schemas-microsoft-com:office:office" xmlns:r="http://schemas.openxmlformats.org/officeDocument/2006/relationships" xmlns:m="http://schemas.openxmlformats.org/officeDocument/2006/math" xmlns:v="urn:schemas-microsoft-com:vml" xmlns:wp14="http://schemas.microsoft.com/office/word/2010/wordprocessingDrawing" xmlns:wp="http://schemas.openxmlformats.org/drawingml/2006/wordprocessingDrawing" xmlns:w10="urn:schemas-microsoft-com:office:word" xmlns:w="http://schemas.openxmlformats.org/wordprocessingml/2006/main" xmlns:w14="http://schemas.microsoft.com/office/word/2010/wordml" xmlns:w15="http://schemas.microsoft.com/office/word/2012/wordml" xmlns:w16cid="http://schemas.microsoft.com/office/word/2016/wordml/cid" xmlns:w16se="http://schemas.microsoft.com/office/word/2015/wordml/symex" xmlns:wpg="http://schemas.microsoft.com/office/word/2010/wordprocessingGroup" xmlns:wpi="http://schemas.microsoft.com/office/word/2010/wordprocessingInk" xmlns:wne="http://schemas.microsoft.com/office/word/2006/wordml" xmlns:wps="http://schemas.microsoft.com/office/word/2010/wordprocessingShape" mc:Ignorable="w14 w15 w16se w16cid wp14">
   <w:p>
     <w:pPr>
       <w:pStyle w:val="Kopfzeile"/>
@@ -2489,7 +3993,7 @@
 </file>
 
 <file path=word/numbering.xml><?xml version="1.0" encoding="utf-8"?>
-<w:numbering xmlns:wpc="http://schemas.microsoft.com/office/word/2010/wordprocessingCanvas" xmlns:mc="http://schemas.openxmlformats.org/markup-compatibility/2006" xmlns:o="urn:schemas-microsoft-com:office:office" xmlns:r="http://schemas.openxmlformats.org/officeDocument/2006/relationships" xmlns:m="http://schemas.openxmlformats.org/officeDocument/2006/math" xmlns:v="urn:schemas-microsoft-com:vml" xmlns:wp14="http://schemas.microsoft.com/office/word/2010/wordprocessingDrawing" xmlns:wp="http://schemas.openxmlformats.org/drawingml/2006/wordprocessingDrawing" xmlns:w10="urn:schemas-microsoft-com:office:word" xmlns:w="http://schemas.openxmlformats.org/wordprocessingml/2006/main" xmlns:w14="http://schemas.microsoft.com/office/word/2010/wordml" xmlns:w15="http://schemas.microsoft.com/office/word/2012/wordml" xmlns:wpg="http://schemas.microsoft.com/office/word/2010/wordprocessingGroup" xmlns:wpi="http://schemas.microsoft.com/office/word/2010/wordprocessingInk" xmlns:wne="http://schemas.microsoft.com/office/word/2006/wordml" xmlns:wps="http://schemas.microsoft.com/office/word/2010/wordprocessingShape" mc:Ignorable="w14 w15 wp14">
+<w:numbering xmlns:wpc="http://schemas.microsoft.com/office/word/2010/wordprocessingCanvas" xmlns:cx="http://schemas.microsoft.com/office/drawing/2014/chartex" xmlns:cx1="http://schemas.microsoft.com/office/drawing/2015/9/8/chartex" xmlns:cx2="http://schemas.microsoft.com/office/drawing/2015/10/21/chartex" xmlns:cx3="http://schemas.microsoft.com/office/drawing/2016/5/9/chartex" xmlns:cx4="http://schemas.microsoft.com/office/drawing/2016/5/10/chartex" xmlns:cx5="http://schemas.microsoft.com/office/drawing/2016/5/11/chartex" xmlns:cx6="http://schemas.microsoft.com/office/drawing/2016/5/12/chartex" xmlns:cx7="http://schemas.microsoft.com/office/drawing/2016/5/13/chartex" xmlns:cx8="http://schemas.microsoft.com/office/drawing/2016/5/14/chartex" xmlns:mc="http://schemas.openxmlformats.org/markup-compatibility/2006" xmlns:aink="http://schemas.microsoft.com/office/drawing/2016/ink" xmlns:am3d="http://schemas.microsoft.com/office/drawing/2017/model3d" xmlns:o="urn:schemas-microsoft-com:office:office" xmlns:r="http://schemas.openxmlformats.org/officeDocument/2006/relationships" xmlns:m="http://schemas.openxmlformats.org/officeDocument/2006/math" xmlns:v="urn:schemas-microsoft-com:vml" xmlns:wp14="http://schemas.microsoft.com/office/word/2010/wordprocessingDrawing" xmlns:wp="http://schemas.openxmlformats.org/drawingml/2006/wordprocessingDrawing" xmlns:w10="urn:schemas-microsoft-com:office:word" xmlns:w="http://schemas.openxmlformats.org/wordprocessingml/2006/main" xmlns:w14="http://schemas.microsoft.com/office/word/2010/wordml" xmlns:w15="http://schemas.microsoft.com/office/word/2012/wordml" xmlns:w16cid="http://schemas.microsoft.com/office/word/2016/wordml/cid" xmlns:w16se="http://schemas.microsoft.com/office/word/2015/wordml/symex" xmlns:wpg="http://schemas.microsoft.com/office/word/2010/wordprocessingGroup" xmlns:wpi="http://schemas.microsoft.com/office/word/2010/wordprocessingInk" xmlns:wne="http://schemas.microsoft.com/office/word/2006/wordml" xmlns:wps="http://schemas.microsoft.com/office/word/2010/wordprocessingShape" mc:Ignorable="w14 w15 w16se w16cid wp14">
   <w:abstractNum w:abstractNumId="0" w15:restartNumberingAfterBreak="0">
     <w:nsid w:val="06D41E28"/>
     <w:multiLevelType w:val="hybridMultilevel"/>
@@ -2925,6 +4429,184 @@
     </w:lvl>
   </w:abstractNum>
   <w:abstractNum w:abstractNumId="4" w15:restartNumberingAfterBreak="0">
+    <w:nsid w:val="49853176"/>
+    <w:multiLevelType w:val="hybridMultilevel"/>
+    <w:tmpl w:val="EB547BE8"/>
+    <w:lvl w:ilvl="0" w:tplc="0407000F">
+      <w:start w:val="1"/>
+      <w:numFmt w:val="decimal"/>
+      <w:lvlText w:val="%1."/>
+      <w:lvlJc w:val="left"/>
+      <w:pPr>
+        <w:ind w:left="720" w:hanging="360"/>
+      </w:pPr>
+      <w:rPr>
+        <w:rFonts w:hint="default"/>
+      </w:rPr>
+    </w:lvl>
+    <w:lvl w:ilvl="1" w:tplc="04070019" w:tentative="1">
+      <w:start w:val="1"/>
+      <w:numFmt w:val="lowerLetter"/>
+      <w:lvlText w:val="%2."/>
+      <w:lvlJc w:val="left"/>
+      <w:pPr>
+        <w:ind w:left="1440" w:hanging="360"/>
+      </w:pPr>
+    </w:lvl>
+    <w:lvl w:ilvl="2" w:tplc="0407001B" w:tentative="1">
+      <w:start w:val="1"/>
+      <w:numFmt w:val="lowerRoman"/>
+      <w:lvlText w:val="%3."/>
+      <w:lvlJc w:val="right"/>
+      <w:pPr>
+        <w:ind w:left="2160" w:hanging="180"/>
+      </w:pPr>
+    </w:lvl>
+    <w:lvl w:ilvl="3" w:tplc="0407000F" w:tentative="1">
+      <w:start w:val="1"/>
+      <w:numFmt w:val="decimal"/>
+      <w:lvlText w:val="%4."/>
+      <w:lvlJc w:val="left"/>
+      <w:pPr>
+        <w:ind w:left="2880" w:hanging="360"/>
+      </w:pPr>
+    </w:lvl>
+    <w:lvl w:ilvl="4" w:tplc="04070019" w:tentative="1">
+      <w:start w:val="1"/>
+      <w:numFmt w:val="lowerLetter"/>
+      <w:lvlText w:val="%5."/>
+      <w:lvlJc w:val="left"/>
+      <w:pPr>
+        <w:ind w:left="3600" w:hanging="360"/>
+      </w:pPr>
+    </w:lvl>
+    <w:lvl w:ilvl="5" w:tplc="0407001B" w:tentative="1">
+      <w:start w:val="1"/>
+      <w:numFmt w:val="lowerRoman"/>
+      <w:lvlText w:val="%6."/>
+      <w:lvlJc w:val="right"/>
+      <w:pPr>
+        <w:ind w:left="4320" w:hanging="180"/>
+      </w:pPr>
+    </w:lvl>
+    <w:lvl w:ilvl="6" w:tplc="0407000F" w:tentative="1">
+      <w:start w:val="1"/>
+      <w:numFmt w:val="decimal"/>
+      <w:lvlText w:val="%7."/>
+      <w:lvlJc w:val="left"/>
+      <w:pPr>
+        <w:ind w:left="5040" w:hanging="360"/>
+      </w:pPr>
+    </w:lvl>
+    <w:lvl w:ilvl="7" w:tplc="04070019" w:tentative="1">
+      <w:start w:val="1"/>
+      <w:numFmt w:val="lowerLetter"/>
+      <w:lvlText w:val="%8."/>
+      <w:lvlJc w:val="left"/>
+      <w:pPr>
+        <w:ind w:left="5760" w:hanging="360"/>
+      </w:pPr>
+    </w:lvl>
+    <w:lvl w:ilvl="8" w:tplc="0407001B" w:tentative="1">
+      <w:start w:val="1"/>
+      <w:numFmt w:val="lowerRoman"/>
+      <w:lvlText w:val="%9."/>
+      <w:lvlJc w:val="right"/>
+      <w:pPr>
+        <w:ind w:left="6480" w:hanging="180"/>
+      </w:pPr>
+    </w:lvl>
+  </w:abstractNum>
+  <w:abstractNum w:abstractNumId="5" w15:restartNumberingAfterBreak="0">
+    <w:nsid w:val="5256001B"/>
+    <w:multiLevelType w:val="hybridMultilevel"/>
+    <w:tmpl w:val="D2CC91B4"/>
+    <w:lvl w:ilvl="0" w:tplc="0407000F">
+      <w:start w:val="1"/>
+      <w:numFmt w:val="decimal"/>
+      <w:lvlText w:val="%1."/>
+      <w:lvlJc w:val="left"/>
+      <w:pPr>
+        <w:ind w:left="720" w:hanging="360"/>
+      </w:pPr>
+      <w:rPr>
+        <w:rFonts w:hint="default"/>
+      </w:rPr>
+    </w:lvl>
+    <w:lvl w:ilvl="1" w:tplc="04070019">
+      <w:start w:val="1"/>
+      <w:numFmt w:val="lowerLetter"/>
+      <w:lvlText w:val="%2."/>
+      <w:lvlJc w:val="left"/>
+      <w:pPr>
+        <w:ind w:left="1440" w:hanging="360"/>
+      </w:pPr>
+    </w:lvl>
+    <w:lvl w:ilvl="2" w:tplc="0407001B">
+      <w:start w:val="1"/>
+      <w:numFmt w:val="lowerRoman"/>
+      <w:lvlText w:val="%3."/>
+      <w:lvlJc w:val="right"/>
+      <w:pPr>
+        <w:ind w:left="2160" w:hanging="180"/>
+      </w:pPr>
+    </w:lvl>
+    <w:lvl w:ilvl="3" w:tplc="0407000F" w:tentative="1">
+      <w:start w:val="1"/>
+      <w:numFmt w:val="decimal"/>
+      <w:lvlText w:val="%4."/>
+      <w:lvlJc w:val="left"/>
+      <w:pPr>
+        <w:ind w:left="2880" w:hanging="360"/>
+      </w:pPr>
+    </w:lvl>
+    <w:lvl w:ilvl="4" w:tplc="04070019" w:tentative="1">
+      <w:start w:val="1"/>
+      <w:numFmt w:val="lowerLetter"/>
+      <w:lvlText w:val="%5."/>
+      <w:lvlJc w:val="left"/>
+      <w:pPr>
+        <w:ind w:left="3600" w:hanging="360"/>
+      </w:pPr>
+    </w:lvl>
+    <w:lvl w:ilvl="5" w:tplc="0407001B" w:tentative="1">
+      <w:start w:val="1"/>
+      <w:numFmt w:val="lowerRoman"/>
+      <w:lvlText w:val="%6."/>
+      <w:lvlJc w:val="right"/>
+      <w:pPr>
+        <w:ind w:left="4320" w:hanging="180"/>
+      </w:pPr>
+    </w:lvl>
+    <w:lvl w:ilvl="6" w:tplc="0407000F" w:tentative="1">
+      <w:start w:val="1"/>
+      <w:numFmt w:val="decimal"/>
+      <w:lvlText w:val="%7."/>
+      <w:lvlJc w:val="left"/>
+      <w:pPr>
+        <w:ind w:left="5040" w:hanging="360"/>
+      </w:pPr>
+    </w:lvl>
+    <w:lvl w:ilvl="7" w:tplc="04070019" w:tentative="1">
+      <w:start w:val="1"/>
+      <w:numFmt w:val="lowerLetter"/>
+      <w:lvlText w:val="%8."/>
+      <w:lvlJc w:val="left"/>
+      <w:pPr>
+        <w:ind w:left="5760" w:hanging="360"/>
+      </w:pPr>
+    </w:lvl>
+    <w:lvl w:ilvl="8" w:tplc="0407001B" w:tentative="1">
+      <w:start w:val="1"/>
+      <w:numFmt w:val="lowerRoman"/>
+      <w:lvlText w:val="%9."/>
+      <w:lvlJc w:val="right"/>
+      <w:pPr>
+        <w:ind w:left="6480" w:hanging="180"/>
+      </w:pPr>
+    </w:lvl>
+  </w:abstractNum>
+  <w:abstractNum w:abstractNumId="6" w15:restartNumberingAfterBreak="0">
     <w:nsid w:val="5E6647B3"/>
     <w:multiLevelType w:val="hybridMultilevel"/>
     <w:tmpl w:val="BCC8CC74"/>
@@ -3041,7 +4723,7 @@
     <w:abstractNumId w:val="3"/>
   </w:num>
   <w:num w:numId="2">
-    <w:abstractNumId w:val="4"/>
+    <w:abstractNumId w:val="6"/>
   </w:num>
   <w:num w:numId="3">
     <w:abstractNumId w:val="2"/>
@@ -3052,11 +4734,17 @@
   <w:num w:numId="5">
     <w:abstractNumId w:val="1"/>
   </w:num>
+  <w:num w:numId="6">
+    <w:abstractNumId w:val="4"/>
+  </w:num>
+  <w:num w:numId="7">
+    <w:abstractNumId w:val="5"/>
+  </w:num>
 </w:numbering>
 </file>
 
 <file path=word/styles.xml><?xml version="1.0" encoding="utf-8"?>
-<w:styles xmlns:mc="http://schemas.openxmlformats.org/markup-compatibility/2006" xmlns:r="http://schemas.openxmlformats.org/officeDocument/2006/relationships" xmlns:w="http://schemas.openxmlformats.org/wordprocessingml/2006/main" xmlns:w14="http://schemas.microsoft.com/office/word/2010/wordml" xmlns:w15="http://schemas.microsoft.com/office/word/2012/wordml" mc:Ignorable="w14 w15">
+<w:styles xmlns:mc="http://schemas.openxmlformats.org/markup-compatibility/2006" xmlns:r="http://schemas.openxmlformats.org/officeDocument/2006/relationships" xmlns:w="http://schemas.openxmlformats.org/wordprocessingml/2006/main" xmlns:w14="http://schemas.microsoft.com/office/word/2010/wordml" xmlns:w15="http://schemas.microsoft.com/office/word/2012/wordml" xmlns:w16cid="http://schemas.microsoft.com/office/word/2016/wordml/cid" xmlns:w16se="http://schemas.microsoft.com/office/word/2015/wordml/symex" mc:Ignorable="w14 w15 w16se w16cid">
   <w:docDefaults>
     <w:rPrDefault>
       <w:rPr>
@@ -3066,7 +4754,7 @@
     </w:rPrDefault>
     <w:pPrDefault/>
   </w:docDefaults>
-  <w:latentStyles w:defLockedState="0" w:defUIPriority="99" w:defSemiHidden="0" w:defUnhideWhenUsed="0" w:defQFormat="0" w:count="371">
+  <w:latentStyles w:defLockedState="0" w:defUIPriority="99" w:defSemiHidden="0" w:defUnhideWhenUsed="0" w:defQFormat="0" w:count="375">
     <w:lsdException w:name="Normal" w:uiPriority="0" w:qFormat="1"/>
     <w:lsdException w:name="heading 1" w:uiPriority="9" w:qFormat="1"/>
     <w:lsdException w:name="heading 2" w:semiHidden="1" w:uiPriority="9" w:unhideWhenUsed="1" w:qFormat="1"/>
@@ -3172,7 +4860,6 @@
     <w:lsdException w:name="HTML Sample" w:semiHidden="1" w:unhideWhenUsed="1"/>
     <w:lsdException w:name="HTML Typewriter" w:semiHidden="1" w:unhideWhenUsed="1"/>
     <w:lsdException w:name="HTML Variable" w:semiHidden="1" w:unhideWhenUsed="1"/>
-    <w:lsdException w:name="Normal Table" w:semiHidden="1" w:unhideWhenUsed="1"/>
     <w:lsdException w:name="annotation subject" w:semiHidden="1" w:unhideWhenUsed="1"/>
     <w:lsdException w:name="No List" w:semiHidden="1" w:unhideWhenUsed="1"/>
     <w:lsdException w:name="Outline List 1" w:semiHidden="1" w:unhideWhenUsed="1"/>
@@ -3216,10 +4903,8 @@
     <w:lsdException w:name="Table Elegant" w:semiHidden="1" w:unhideWhenUsed="1"/>
     <w:lsdException w:name="Table Professional" w:semiHidden="1" w:unhideWhenUsed="1"/>
     <w:lsdException w:name="Table Subtle 1" w:semiHidden="1" w:unhideWhenUsed="1"/>
-    <w:lsdException w:name="Table Subtle 2" w:semiHidden="1" w:unhideWhenUsed="1"/>
     <w:lsdException w:name="Table Web 1" w:semiHidden="1" w:unhideWhenUsed="1"/>
     <w:lsdException w:name="Table Web 2" w:semiHidden="1" w:unhideWhenUsed="1"/>
-    <w:lsdException w:name="Table Web 3" w:semiHidden="1" w:unhideWhenUsed="1"/>
     <w:lsdException w:name="Balloon Text" w:semiHidden="1" w:unhideWhenUsed="1"/>
     <w:lsdException w:name="Table Grid" w:uiPriority="59"/>
     <w:lsdException w:name="Table Theme" w:semiHidden="1" w:unhideWhenUsed="1"/>
@@ -3429,6 +5114,10 @@
     <w:lsdException w:name="List Table 5 Dark Accent 6" w:uiPriority="50"/>
     <w:lsdException w:name="List Table 6 Colorful Accent 6" w:uiPriority="51"/>
     <w:lsdException w:name="List Table 7 Colorful Accent 6" w:uiPriority="52"/>
+    <w:lsdException w:name="Mention" w:semiHidden="1" w:unhideWhenUsed="1"/>
+    <w:lsdException w:name="Smart Hyperlink" w:semiHidden="1" w:unhideWhenUsed="1"/>
+    <w:lsdException w:name="Hashtag" w:semiHidden="1" w:unhideWhenUsed="1"/>
+    <w:lsdException w:name="Unresolved Mention" w:semiHidden="1" w:unhideWhenUsed="1"/>
   </w:latentStyles>
   <w:style w:type="paragraph" w:default="1" w:styleId="Standard">
     <w:name w:val="Normal"/>
@@ -4668,7 +6357,7 @@
 </file>
 
 <file path=customXml/itemProps1.xml><?xml version="1.0" encoding="utf-8"?>
-<ds:datastoreItem xmlns:ds="http://schemas.openxmlformats.org/officeDocument/2006/customXml" ds:itemID="{287A4C70-5AC7-48D1-B083-F0B73EC01A72}">
+<ds:datastoreItem xmlns:ds="http://schemas.openxmlformats.org/officeDocument/2006/customXml" ds:itemID="{8A9D937A-4F13-4FE6-ACFC-566FEAB74B81}">
   <ds:schemaRefs>
     <ds:schemaRef ds:uri="http://schemas.openxmlformats.org/officeDocument/2006/bibliography"/>
   </ds:schemaRefs>

</xml_diff>